<commit_message>
fix java on discord bot project
</commit_message>
<xml_diff>
--- a/Segundo/Qué es un ERP.docx
+++ b/Segundo/Qué es un ERP.docx
@@ -2,61 +2,745 @@
 <file path=word/document.xml><?xml version="1.0" encoding="utf-8"?>
 <w:document xmlns:wpc="http://schemas.microsoft.com/office/word/2010/wordprocessingCanvas" xmlns:cx="http://schemas.microsoft.com/office/drawing/2014/chartex" xmlns:cx1="http://schemas.microsoft.com/office/drawing/2015/9/8/chartex" xmlns:cx2="http://schemas.microsoft.com/office/drawing/2015/10/21/chartex" xmlns:cx3="http://schemas.microsoft.com/office/drawing/2016/5/9/chartex" xmlns:cx4="http://schemas.microsoft.com/office/drawing/2016/5/10/chartex" xmlns:cx5="http://schemas.microsoft.com/office/drawing/2016/5/11/chartex" xmlns:cx6="http://schemas.microsoft.com/office/drawing/2016/5/12/chartex" xmlns:cx7="http://schemas.microsoft.com/office/drawing/2016/5/13/chartex" xmlns:cx8="http://schemas.microsoft.com/office/drawing/2016/5/14/chartex" xmlns:mc="http://schemas.openxmlformats.org/markup-compatibility/2006" xmlns:aink="http://schemas.microsoft.com/office/drawing/2016/ink" xmlns:am3d="http://schemas.microsoft.com/office/drawing/2017/model3d" xmlns:o="urn:schemas-microsoft-com:office:office" xmlns:oel="http://schemas.microsoft.com/office/2019/extlst" xmlns:r="http://schemas.openxmlformats.org/officeDocument/2006/relationships" xmlns:m="http://schemas.openxmlformats.org/officeDocument/2006/math" xmlns:v="urn:schemas-microsoft-com:vml" xmlns:wp14="http://schemas.microsoft.com/office/word/2010/wordprocessingDrawing" xmlns:wp="http://schemas.openxmlformats.org/drawingml/2006/wordprocessingDrawing" xmlns:w10="urn:schemas-microsoft-com:office:word" xmlns:w="http://schemas.openxmlformats.org/wordprocessingml/2006/main" xmlns:w14="http://schemas.microsoft.com/office/word/2010/wordml" xmlns:w15="http://schemas.microsoft.com/office/word/2012/wordml" xmlns:w16cex="http://schemas.microsoft.com/office/word/2018/wordml/cex" xmlns:w16cid="http://schemas.microsoft.com/office/word/2016/wordml/cid" xmlns:w16="http://schemas.microsoft.com/office/word/2018/wordml" xmlns:w16du="http://schemas.microsoft.com/office/word/2023/wordml/word16du" xmlns:w16sdtdh="http://schemas.microsoft.com/office/word/2020/wordml/sdtdatahash" xmlns:w16se="http://schemas.microsoft.com/office/word/2015/wordml/symex" xmlns:wpg="http://schemas.microsoft.com/office/word/2010/wordprocessingGroup" xmlns:wpi="http://schemas.microsoft.com/office/word/2010/wordprocessingInk" xmlns:wne="http://schemas.microsoft.com/office/word/2006/wordml" xmlns:wps="http://schemas.microsoft.com/office/word/2010/wordprocessingShape" mc:Ignorable="w14 w15 w16se w16cid w16 w16cex w16sdtdh w16du wp14">
   <w:body>
-    <w:p>
-      <w:pPr>
+    <w:sdt>
+      <w:sdtPr>
+        <w:id w:val="-663554119"/>
+        <w:docPartObj>
+          <w:docPartGallery w:val="Cover Pages"/>
+          <w:docPartUnique/>
+        </w:docPartObj>
+      </w:sdtPr>
+      <w:sdtEndPr>
         <w:rPr>
           <w:rFonts w:ascii="Arial" w:hAnsi="Arial" w:cs="Arial"/>
           <w:b/>
           <w:bCs/>
           <w:lang w:val="es-ES"/>
         </w:rPr>
-      </w:pPr>
-      <w:r>
+      </w:sdtEndPr>
+      <w:sdtContent>
+        <w:p/>
+        <w:tbl>
+          <w:tblPr>
+            <w:tblpPr w:leftFromText="187" w:rightFromText="187" w:horzAnchor="margin" w:tblpXSpec="center" w:tblpY="2881"/>
+            <w:tblW w:w="4000" w:type="pct"/>
+            <w:tblBorders>
+              <w:left w:val="single" w:sz="12" w:space="0" w:color="156082" w:themeColor="accent1"/>
+            </w:tblBorders>
+            <w:tblCellMar>
+              <w:left w:w="144" w:type="dxa"/>
+              <w:right w:w="115" w:type="dxa"/>
+            </w:tblCellMar>
+            <w:tblLook w:val="04A0" w:firstRow="1" w:lastRow="0" w:firstColumn="1" w:lastColumn="0" w:noHBand="0" w:noVBand="1"/>
+          </w:tblPr>
+          <w:tblGrid>
+            <w:gridCol w:w="6791"/>
+          </w:tblGrid>
+          <w:tr>
+            <w:tc>
+              <w:tcPr>
+                <w:tcW w:w="7672" w:type="dxa"/>
+                <w:tcMar>
+                  <w:top w:w="216" w:type="dxa"/>
+                  <w:left w:w="115" w:type="dxa"/>
+                  <w:bottom w:w="216" w:type="dxa"/>
+                  <w:right w:w="115" w:type="dxa"/>
+                </w:tcMar>
+              </w:tcPr>
+              <w:p>
+                <w:pPr>
+                  <w:pStyle w:val="Sinespaciado"/>
+                  <w:rPr>
+                    <w:color w:val="0F4761" w:themeColor="accent1" w:themeShade="BF"/>
+                    <w:sz w:val="24"/>
+                  </w:rPr>
+                </w:pPr>
+              </w:p>
+            </w:tc>
+          </w:tr>
+          <w:tr>
+            <w:tc>
+              <w:tcPr>
+                <w:tcW w:w="7672" w:type="dxa"/>
+              </w:tcPr>
+              <w:sdt>
+                <w:sdtPr>
+                  <w:rPr>
+                    <w:rFonts w:asciiTheme="majorHAnsi" w:eastAsiaTheme="majorEastAsia" w:hAnsiTheme="majorHAnsi" w:cstheme="majorBidi"/>
+                    <w:color w:val="156082" w:themeColor="accent1"/>
+                    <w:sz w:val="88"/>
+                    <w:szCs w:val="88"/>
+                  </w:rPr>
+                  <w:alias w:val="Título"/>
+                  <w:id w:val="13406919"/>
+                  <w:placeholder>
+                    <w:docPart w:val="FA62E6C5B6D24868BBAE991B73900A65"/>
+                  </w:placeholder>
+                  <w:dataBinding w:prefixMappings="xmlns:ns0='http://schemas.openxmlformats.org/package/2006/metadata/core-properties' xmlns:ns1='http://purl.org/dc/elements/1.1/'" w:xpath="/ns0:coreProperties[1]/ns1:title[1]" w:storeItemID="{6C3C8BC8-F283-45AE-878A-BAB7291924A1}"/>
+                  <w:text/>
+                </w:sdtPr>
+                <w:sdtContent>
+                  <w:p>
+                    <w:pPr>
+                      <w:pStyle w:val="Sinespaciado"/>
+                      <w:spacing w:line="216" w:lineRule="auto"/>
+                      <w:rPr>
+                        <w:rFonts w:asciiTheme="majorHAnsi" w:eastAsiaTheme="majorEastAsia" w:hAnsiTheme="majorHAnsi" w:cstheme="majorBidi"/>
+                        <w:color w:val="156082" w:themeColor="accent1"/>
+                        <w:sz w:val="88"/>
+                        <w:szCs w:val="88"/>
+                      </w:rPr>
+                    </w:pPr>
+                    <w:r>
+                      <w:rPr>
+                        <w:rFonts w:asciiTheme="majorHAnsi" w:eastAsiaTheme="majorEastAsia" w:hAnsiTheme="majorHAnsi" w:cstheme="majorBidi"/>
+                        <w:color w:val="156082" w:themeColor="accent1"/>
+                        <w:sz w:val="88"/>
+                        <w:szCs w:val="88"/>
+                      </w:rPr>
+                      <w:t>Test inicial</w:t>
+                    </w:r>
+                  </w:p>
+                </w:sdtContent>
+              </w:sdt>
+            </w:tc>
+          </w:tr>
+        </w:tbl>
+        <w:tbl>
+          <w:tblPr>
+            <w:tblpPr w:leftFromText="187" w:rightFromText="187" w:horzAnchor="margin" w:tblpXSpec="center" w:tblpYSpec="bottom"/>
+            <w:tblW w:w="3857" w:type="pct"/>
+            <w:tblLook w:val="04A0" w:firstRow="1" w:lastRow="0" w:firstColumn="1" w:lastColumn="0" w:noHBand="0" w:noVBand="1"/>
+          </w:tblPr>
+          <w:tblGrid>
+            <w:gridCol w:w="6560"/>
+          </w:tblGrid>
+          <w:tr>
+            <w:tc>
+              <w:tcPr>
+                <w:tcW w:w="6560" w:type="dxa"/>
+                <w:tcMar>
+                  <w:top w:w="216" w:type="dxa"/>
+                  <w:left w:w="115" w:type="dxa"/>
+                  <w:bottom w:w="216" w:type="dxa"/>
+                  <w:right w:w="115" w:type="dxa"/>
+                </w:tcMar>
+              </w:tcPr>
+              <w:sdt>
+                <w:sdtPr>
+                  <w:rPr>
+                    <w:color w:val="156082" w:themeColor="accent1"/>
+                    <w:sz w:val="28"/>
+                    <w:szCs w:val="28"/>
+                  </w:rPr>
+                  <w:alias w:val="Autor"/>
+                  <w:id w:val="13406928"/>
+                  <w:placeholder>
+                    <w:docPart w:val="65ED865604C54C5CBD24C5FAF48C2C91"/>
+                  </w:placeholder>
+                  <w:dataBinding w:prefixMappings="xmlns:ns0='http://schemas.openxmlformats.org/package/2006/metadata/core-properties' xmlns:ns1='http://purl.org/dc/elements/1.1/'" w:xpath="/ns0:coreProperties[1]/ns1:creator[1]" w:storeItemID="{6C3C8BC8-F283-45AE-878A-BAB7291924A1}"/>
+                  <w:text/>
+                </w:sdtPr>
+                <w:sdtContent>
+                  <w:p>
+                    <w:pPr>
+                      <w:pStyle w:val="Sinespaciado"/>
+                      <w:rPr>
+                        <w:color w:val="156082" w:themeColor="accent1"/>
+                        <w:sz w:val="28"/>
+                        <w:szCs w:val="28"/>
+                      </w:rPr>
+                    </w:pPr>
+                    <w:r>
+                      <w:rPr>
+                        <w:color w:val="156082" w:themeColor="accent1"/>
+                        <w:sz w:val="28"/>
+                        <w:szCs w:val="28"/>
+                      </w:rPr>
+                      <w:t>Pelayo Palacio Suárez</w:t>
+                    </w:r>
+                  </w:p>
+                </w:sdtContent>
+              </w:sdt>
+              <w:sdt>
+                <w:sdtPr>
+                  <w:rPr>
+                    <w:color w:val="156082" w:themeColor="accent1"/>
+                    <w:sz w:val="28"/>
+                    <w:szCs w:val="28"/>
+                  </w:rPr>
+                  <w:alias w:val="Fecha"/>
+                  <w:tag w:val="Fecha"/>
+                  <w:id w:val="13406932"/>
+                  <w:placeholder>
+                    <w:docPart w:val="4FD08A31248C43889BF5836B033BE872"/>
+                  </w:placeholder>
+                  <w:dataBinding w:prefixMappings="xmlns:ns0='http://schemas.microsoft.com/office/2006/coverPageProps'" w:xpath="/ns0:CoverPageProperties[1]/ns0:PublishDate[1]" w:storeItemID="{55AF091B-3C7A-41E3-B477-F2FDAA23CFDA}"/>
+                  <w:date w:fullDate="2024-10-04T00:00:00Z">
+                    <w:dateFormat w:val="d-M-yyyy"/>
+                    <w:lid w:val="es-ES"/>
+                    <w:storeMappedDataAs w:val="dateTime"/>
+                    <w:calendar w:val="gregorian"/>
+                  </w:date>
+                </w:sdtPr>
+                <w:sdtContent>
+                  <w:p>
+                    <w:pPr>
+                      <w:pStyle w:val="Sinespaciado"/>
+                      <w:rPr>
+                        <w:color w:val="156082" w:themeColor="accent1"/>
+                        <w:sz w:val="28"/>
+                        <w:szCs w:val="28"/>
+                      </w:rPr>
+                    </w:pPr>
+                    <w:r>
+                      <w:rPr>
+                        <w:color w:val="156082" w:themeColor="accent1"/>
+                        <w:sz w:val="28"/>
+                        <w:szCs w:val="28"/>
+                      </w:rPr>
+                      <w:t>4-10-2024</w:t>
+                    </w:r>
+                  </w:p>
+                </w:sdtContent>
+              </w:sdt>
+              <w:p>
+                <w:pPr>
+                  <w:pStyle w:val="Sinespaciado"/>
+                  <w:rPr>
+                    <w:color w:val="156082" w:themeColor="accent1"/>
+                  </w:rPr>
+                </w:pPr>
+              </w:p>
+            </w:tc>
+          </w:tr>
+        </w:tbl>
+        <w:p>
+          <w:pPr>
+            <w:rPr>
+              <w:rFonts w:ascii="Arial" w:hAnsi="Arial" w:cs="Arial"/>
+              <w:b/>
+              <w:bCs/>
+              <w:lang w:val="es-ES"/>
+            </w:rPr>
+          </w:pPr>
+        </w:p>
+      </w:sdtContent>
+    </w:sdt>
+    <w:p>
+      <w:pPr>
         <w:rPr>
           <w:rFonts w:ascii="Arial" w:hAnsi="Arial" w:cs="Arial"/>
           <w:b/>
           <w:bCs/>
           <w:lang w:val="es-ES"/>
         </w:rPr>
-        <w:t>¿Qué es un ERP?</w:t>
+      </w:pPr>
+    </w:p>
+    <w:p>
+      <w:pPr>
+        <w:rPr>
+          <w:rFonts w:ascii="Arial" w:hAnsi="Arial" w:cs="Arial"/>
+          <w:b/>
+          <w:bCs/>
+          <w:lang w:val="es-ES"/>
+        </w:rPr>
+      </w:pPr>
+      <w:r>
+        <w:rPr>
+          <w:rFonts w:ascii="Arial" w:hAnsi="Arial" w:cs="Arial"/>
+          <w:b/>
+          <w:bCs/>
+          <w:lang w:val="es-ES"/>
+        </w:rPr>
+        <w:br w:type="page"/>
+      </w:r>
+    </w:p>
+    <w:sdt>
+      <w:sdtPr>
+        <w:id w:val="-386883116"/>
+        <w:docPartObj>
+          <w:docPartGallery w:val="Table of Contents"/>
+          <w:docPartUnique/>
+        </w:docPartObj>
+      </w:sdtPr>
+      <w:sdtEndPr>
+        <w:rPr>
+          <w:rFonts w:asciiTheme="minorHAnsi" w:eastAsiaTheme="minorHAnsi" w:hAnsiTheme="minorHAnsi" w:cstheme="minorBidi"/>
+          <w:b/>
+          <w:bCs/>
+          <w:color w:val="auto"/>
+          <w:kern w:val="2"/>
+          <w:sz w:val="24"/>
+          <w:szCs w:val="24"/>
+          <w:lang w:val="en-GB" w:eastAsia="en-US"/>
+          <w14:ligatures w14:val="standardContextual"/>
+        </w:rPr>
+      </w:sdtEndPr>
+      <w:sdtContent>
+        <w:p>
+          <w:pPr>
+            <w:pStyle w:val="TtuloTDC"/>
+          </w:pPr>
+          <w:r>
+            <w:t>Contenido</w:t>
+          </w:r>
+        </w:p>
+        <w:p>
+          <w:pPr>
+            <w:pStyle w:val="TDC3"/>
+            <w:tabs>
+              <w:tab w:val="right" w:leader="dot" w:pos="8494"/>
+            </w:tabs>
+            <w:rPr>
+              <w:rFonts w:cstheme="minorBidi"/>
+              <w:noProof/>
+              <w:kern w:val="2"/>
+              <w:sz w:val="24"/>
+              <w:szCs w:val="24"/>
+              <w14:ligatures w14:val="standardContextual"/>
+            </w:rPr>
+          </w:pPr>
+          <w:r>
+            <w:fldChar w:fldCharType="begin"/>
+          </w:r>
+          <w:r>
+            <w:instrText xml:space="preserve"> TOC \o "1-3" \h \z \u </w:instrText>
+          </w:r>
+          <w:r>
+            <w:fldChar w:fldCharType="separate"/>
+          </w:r>
+          <w:hyperlink w:anchor="_Toc178966648" w:history="1">
+            <w:r>
+              <w:rPr>
+                <w:rStyle w:val="Hipervnculo"/>
+                <w:noProof/>
+              </w:rPr>
+              <w:t>¿Qué es un ERP?</w:t>
+            </w:r>
+            <w:r>
+              <w:rPr>
+                <w:noProof/>
+                <w:webHidden/>
+              </w:rPr>
+              <w:tab/>
+            </w:r>
+            <w:r>
+              <w:rPr>
+                <w:noProof/>
+                <w:webHidden/>
+              </w:rPr>
+              <w:fldChar w:fldCharType="begin"/>
+            </w:r>
+            <w:r>
+              <w:rPr>
+                <w:noProof/>
+                <w:webHidden/>
+              </w:rPr>
+              <w:instrText xml:space="preserve"> PAGEREF _Toc178966648 \h </w:instrText>
+            </w:r>
+            <w:r>
+              <w:rPr>
+                <w:noProof/>
+                <w:webHidden/>
+              </w:rPr>
+            </w:r>
+            <w:r>
+              <w:rPr>
+                <w:noProof/>
+                <w:webHidden/>
+              </w:rPr>
+              <w:fldChar w:fldCharType="separate"/>
+            </w:r>
+            <w:r>
+              <w:rPr>
+                <w:noProof/>
+                <w:webHidden/>
+              </w:rPr>
+              <w:t>2</w:t>
+            </w:r>
+            <w:r>
+              <w:rPr>
+                <w:noProof/>
+                <w:webHidden/>
+              </w:rPr>
+              <w:fldChar w:fldCharType="end"/>
+            </w:r>
+          </w:hyperlink>
+        </w:p>
+        <w:p>
+          <w:pPr>
+            <w:pStyle w:val="TDC3"/>
+            <w:tabs>
+              <w:tab w:val="right" w:leader="dot" w:pos="8494"/>
+            </w:tabs>
+            <w:rPr>
+              <w:rFonts w:cstheme="minorBidi"/>
+              <w:noProof/>
+              <w:kern w:val="2"/>
+              <w:sz w:val="24"/>
+              <w:szCs w:val="24"/>
+              <w14:ligatures w14:val="standardContextual"/>
+            </w:rPr>
+          </w:pPr>
+          <w:hyperlink w:anchor="_Toc178966649" w:history="1">
+            <w:r>
+              <w:rPr>
+                <w:rStyle w:val="Hipervnculo"/>
+                <w:noProof/>
+              </w:rPr>
+              <w:t>¿Cuál es la diferencia entre un ERP y un CRM?</w:t>
+            </w:r>
+            <w:r>
+              <w:rPr>
+                <w:noProof/>
+                <w:webHidden/>
+              </w:rPr>
+              <w:tab/>
+            </w:r>
+            <w:r>
+              <w:rPr>
+                <w:noProof/>
+                <w:webHidden/>
+              </w:rPr>
+              <w:fldChar w:fldCharType="begin"/>
+            </w:r>
+            <w:r>
+              <w:rPr>
+                <w:noProof/>
+                <w:webHidden/>
+              </w:rPr>
+              <w:instrText xml:space="preserve"> PAGEREF _Toc178966649 \h </w:instrText>
+            </w:r>
+            <w:r>
+              <w:rPr>
+                <w:noProof/>
+                <w:webHidden/>
+              </w:rPr>
+            </w:r>
+            <w:r>
+              <w:rPr>
+                <w:noProof/>
+                <w:webHidden/>
+              </w:rPr>
+              <w:fldChar w:fldCharType="separate"/>
+            </w:r>
+            <w:r>
+              <w:rPr>
+                <w:noProof/>
+                <w:webHidden/>
+              </w:rPr>
+              <w:t>2</w:t>
+            </w:r>
+            <w:r>
+              <w:rPr>
+                <w:noProof/>
+                <w:webHidden/>
+              </w:rPr>
+              <w:fldChar w:fldCharType="end"/>
+            </w:r>
+          </w:hyperlink>
+        </w:p>
+        <w:p>
+          <w:pPr>
+            <w:pStyle w:val="TDC3"/>
+            <w:tabs>
+              <w:tab w:val="right" w:leader="dot" w:pos="8494"/>
+            </w:tabs>
+            <w:rPr>
+              <w:rFonts w:cstheme="minorBidi"/>
+              <w:noProof/>
+              <w:kern w:val="2"/>
+              <w:sz w:val="24"/>
+              <w:szCs w:val="24"/>
+              <w14:ligatures w14:val="standardContextual"/>
+            </w:rPr>
+          </w:pPr>
+          <w:hyperlink w:anchor="_Toc178966650" w:history="1">
+            <w:r>
+              <w:rPr>
+                <w:rStyle w:val="Hipervnculo"/>
+                <w:noProof/>
+              </w:rPr>
+              <w:t>Explica las diferencias entre el software propietario y software libre</w:t>
+            </w:r>
+            <w:r>
+              <w:rPr>
+                <w:noProof/>
+                <w:webHidden/>
+              </w:rPr>
+              <w:tab/>
+            </w:r>
+            <w:r>
+              <w:rPr>
+                <w:noProof/>
+                <w:webHidden/>
+              </w:rPr>
+              <w:fldChar w:fldCharType="begin"/>
+            </w:r>
+            <w:r>
+              <w:rPr>
+                <w:noProof/>
+                <w:webHidden/>
+              </w:rPr>
+              <w:instrText xml:space="preserve"> PAGEREF _Toc178966650 \h </w:instrText>
+            </w:r>
+            <w:r>
+              <w:rPr>
+                <w:noProof/>
+                <w:webHidden/>
+              </w:rPr>
+            </w:r>
+            <w:r>
+              <w:rPr>
+                <w:noProof/>
+                <w:webHidden/>
+              </w:rPr>
+              <w:fldChar w:fldCharType="separate"/>
+            </w:r>
+            <w:r>
+              <w:rPr>
+                <w:noProof/>
+                <w:webHidden/>
+              </w:rPr>
+              <w:t>2</w:t>
+            </w:r>
+            <w:r>
+              <w:rPr>
+                <w:noProof/>
+                <w:webHidden/>
+              </w:rPr>
+              <w:fldChar w:fldCharType="end"/>
+            </w:r>
+          </w:hyperlink>
+        </w:p>
+        <w:p>
+          <w:pPr>
+            <w:pStyle w:val="TDC3"/>
+            <w:tabs>
+              <w:tab w:val="right" w:leader="dot" w:pos="8494"/>
+            </w:tabs>
+            <w:rPr>
+              <w:rFonts w:cstheme="minorBidi"/>
+              <w:noProof/>
+              <w:kern w:val="2"/>
+              <w:sz w:val="24"/>
+              <w:szCs w:val="24"/>
+              <w14:ligatures w14:val="standardContextual"/>
+            </w:rPr>
+          </w:pPr>
+          <w:hyperlink w:anchor="_Toc178966651" w:history="1">
+            <w:r>
+              <w:rPr>
+                <w:rStyle w:val="Hipervnculo"/>
+                <w:noProof/>
+              </w:rPr>
+              <w:t>Enumera los ERP’s que conozcas y las posibles características que conozcas.</w:t>
+            </w:r>
+            <w:r>
+              <w:rPr>
+                <w:noProof/>
+                <w:webHidden/>
+              </w:rPr>
+              <w:tab/>
+            </w:r>
+            <w:r>
+              <w:rPr>
+                <w:noProof/>
+                <w:webHidden/>
+              </w:rPr>
+              <w:fldChar w:fldCharType="begin"/>
+            </w:r>
+            <w:r>
+              <w:rPr>
+                <w:noProof/>
+                <w:webHidden/>
+              </w:rPr>
+              <w:instrText xml:space="preserve"> PAGEREF _Toc178966651 \h </w:instrText>
+            </w:r>
+            <w:r>
+              <w:rPr>
+                <w:noProof/>
+                <w:webHidden/>
+              </w:rPr>
+            </w:r>
+            <w:r>
+              <w:rPr>
+                <w:noProof/>
+                <w:webHidden/>
+              </w:rPr>
+              <w:fldChar w:fldCharType="separate"/>
+            </w:r>
+            <w:r>
+              <w:rPr>
+                <w:noProof/>
+                <w:webHidden/>
+              </w:rPr>
+              <w:t>2</w:t>
+            </w:r>
+            <w:r>
+              <w:rPr>
+                <w:noProof/>
+                <w:webHidden/>
+              </w:rPr>
+              <w:fldChar w:fldCharType="end"/>
+            </w:r>
+          </w:hyperlink>
+        </w:p>
+        <w:p>
+          <w:r>
+            <w:rPr>
+              <w:b/>
+              <w:bCs/>
+            </w:rPr>
+            <w:fldChar w:fldCharType="end"/>
+          </w:r>
+        </w:p>
+      </w:sdtContent>
+    </w:sdt>
+    <w:p>
+      <w:pPr>
+        <w:rPr>
+          <w:lang w:val="es-ES"/>
+        </w:rPr>
+      </w:pPr>
+    </w:p>
+    <w:p>
+      <w:pPr>
+        <w:rPr>
+          <w:rFonts w:ascii="Arial" w:hAnsi="Arial" w:cs="Arial"/>
+          <w:b/>
+          <w:bCs/>
+          <w:lang w:val="es-ES"/>
+        </w:rPr>
+      </w:pPr>
+    </w:p>
+    <w:p>
+      <w:pPr>
+        <w:rPr>
+          <w:rFonts w:ascii="Arial" w:hAnsi="Arial" w:cs="Arial"/>
+          <w:b/>
+          <w:bCs/>
+          <w:lang w:val="es-ES"/>
+        </w:rPr>
+      </w:pPr>
+      <w:r>
+        <w:rPr>
+          <w:rFonts w:ascii="Arial" w:hAnsi="Arial" w:cs="Arial"/>
+          <w:b/>
+          <w:bCs/>
+          <w:lang w:val="es-ES"/>
+        </w:rPr>
+        <w:br w:type="page"/>
       </w:r>
     </w:p>
     <w:p>
       <w:pPr>
+        <w:pStyle w:val="Ttulo3"/>
+        <w:rPr>
+          <w:lang w:val="es-ES"/>
+        </w:rPr>
+      </w:pPr>
+      <w:bookmarkStart w:id="0" w:name="_Toc178966648"/>
+      <w:r>
+        <w:rPr>
+          <w:lang w:val="es-ES"/>
+        </w:rPr>
+        <w:lastRenderedPageBreak/>
+        <w:t>¿Qué es un ERP?</w:t>
+      </w:r>
+      <w:bookmarkEnd w:id="0"/>
+    </w:p>
+    <w:p>
+      <w:pPr>
+        <w:jc w:val="both"/>
         <w:rPr>
           <w:rFonts w:ascii="Arial" w:hAnsi="Arial" w:cs="Arial"/>
           <w:lang w:val="es-ES"/>
         </w:rPr>
       </w:pPr>
+      <w:proofErr w:type="gramStart"/>
       <w:r>
         <w:rPr>
           <w:rFonts w:ascii="Arial" w:hAnsi="Arial" w:cs="Arial"/>
           <w:lang w:val="es-ES"/>
         </w:rPr>
-        <w:t>Es un software que permite manejar y administrar los distintos módulos de una empresa, productos, facturación, etc.</w:t>
+        <w:t>ERP(</w:t>
+      </w:r>
+      <w:proofErr w:type="gramEnd"/>
+      <w:r>
+        <w:rPr>
+          <w:rFonts w:ascii="Arial" w:hAnsi="Arial" w:cs="Arial"/>
+          <w:lang w:val="es-ES"/>
+        </w:rPr>
+        <w:t xml:space="preserve">Enterprise </w:t>
+      </w:r>
+      <w:proofErr w:type="spellStart"/>
+      <w:r>
+        <w:rPr>
+          <w:rFonts w:ascii="Arial" w:hAnsi="Arial" w:cs="Arial"/>
+          <w:lang w:val="es-ES"/>
+        </w:rPr>
+        <w:t>Resourcing</w:t>
+      </w:r>
+      <w:proofErr w:type="spellEnd"/>
+      <w:r>
+        <w:rPr>
+          <w:rFonts w:ascii="Arial" w:hAnsi="Arial" w:cs="Arial"/>
+          <w:lang w:val="es-ES"/>
+        </w:rPr>
+        <w:t xml:space="preserve"> </w:t>
+      </w:r>
+      <w:proofErr w:type="spellStart"/>
+      <w:r>
+        <w:rPr>
+          <w:rFonts w:ascii="Arial" w:hAnsi="Arial" w:cs="Arial"/>
+          <w:lang w:val="es-ES"/>
+        </w:rPr>
+        <w:t>Planning</w:t>
+      </w:r>
+      <w:proofErr w:type="spellEnd"/>
+      <w:r>
+        <w:rPr>
+          <w:rFonts w:ascii="Arial" w:hAnsi="Arial" w:cs="Arial"/>
+          <w:lang w:val="es-ES"/>
+        </w:rPr>
+        <w:t>) es un conjunto d</w:t>
+      </w:r>
+      <w:r>
+        <w:rPr>
+          <w:rFonts w:ascii="Arial" w:hAnsi="Arial" w:cs="Arial"/>
+          <w:lang w:val="es-ES"/>
+        </w:rPr>
+        <w:t>e sist</w:t>
+      </w:r>
+      <w:r>
+        <w:rPr>
+          <w:rFonts w:ascii="Arial" w:hAnsi="Arial" w:cs="Arial"/>
+          <w:lang w:val="es-ES"/>
+        </w:rPr>
+        <w:t>emas utilizados para gestionar cada una de las partes de una empresa y de gestionar la información que entra y sale de ella.</w:t>
       </w:r>
     </w:p>
     <w:p>
       <w:pPr>
-        <w:rPr>
-          <w:rFonts w:ascii="Arial" w:hAnsi="Arial" w:cs="Arial"/>
-          <w:b/>
-          <w:bCs/>
+        <w:pStyle w:val="Ttulo3"/>
+        <w:rPr>
           <w:lang w:val="es-ES"/>
         </w:rPr>
       </w:pPr>
+      <w:bookmarkStart w:id="1" w:name="_Toc178966649"/>
       <w:r>
         <w:rPr>
-          <w:rFonts w:ascii="Arial" w:hAnsi="Arial" w:cs="Arial"/>
-          <w:b/>
-          <w:bCs/>
           <w:lang w:val="es-ES"/>
         </w:rPr>
         <w:t>¿Cuál es la diferencia entre un ERP y un CRM?</w:t>
       </w:r>
+      <w:bookmarkEnd w:id="1"/>
     </w:p>
     <w:p>
       <w:pPr>
+        <w:jc w:val="both"/>
         <w:rPr>
           <w:rFonts w:ascii="Arial" w:hAnsi="Arial" w:cs="Arial"/>
           <w:lang w:val="es-ES"/>
@@ -72,25 +756,53 @@
     </w:p>
     <w:p>
       <w:pPr>
+        <w:pStyle w:val="Ttulo3"/>
+        <w:rPr>
+          <w:lang w:val="es-ES"/>
+        </w:rPr>
+      </w:pPr>
+      <w:bookmarkStart w:id="2" w:name="_Toc178966650"/>
+      <w:r>
+        <w:rPr>
+          <w:lang w:val="es-ES"/>
+        </w:rPr>
+        <w:t>Explica las diferencias entre el software propietario y software libre</w:t>
+      </w:r>
+      <w:bookmarkEnd w:id="2"/>
+    </w:p>
+    <w:p>
+      <w:pPr>
+        <w:jc w:val="both"/>
         <w:rPr>
           <w:rFonts w:ascii="Arial" w:hAnsi="Arial" w:cs="Arial"/>
-          <w:b/>
-          <w:bCs/>
           <w:lang w:val="es-ES"/>
         </w:rPr>
       </w:pPr>
       <w:r>
         <w:rPr>
           <w:rFonts w:ascii="Arial" w:hAnsi="Arial" w:cs="Arial"/>
-          <w:b/>
-          <w:bCs/>
-          <w:lang w:val="es-ES"/>
-        </w:rPr>
-        <w:t>Explica las diferencias entre el software propietario y software libre</w:t>
+          <w:lang w:val="es-ES"/>
+        </w:rPr>
+        <w:t xml:space="preserve">El software propietario es aquel </w:t>
+      </w:r>
+      <w:r>
+        <w:rPr>
+          <w:rFonts w:ascii="Arial" w:hAnsi="Arial" w:cs="Arial"/>
+          <w:lang w:val="es-ES"/>
+        </w:rPr>
+        <w:t>del cual no existe una forma libre de acceso a su código fuente, que sólo se encuentra a disposición del desarrollador y no se permite su modificación por parte de terceros</w:t>
+      </w:r>
+      <w:r>
+        <w:rPr>
+          <w:rFonts w:ascii="Arial" w:hAnsi="Arial" w:cs="Arial"/>
+          <w:lang w:val="es-ES"/>
+        </w:rPr>
+        <w:t>.</w:t>
       </w:r>
     </w:p>
     <w:p>
       <w:pPr>
+        <w:jc w:val="both"/>
         <w:rPr>
           <w:rFonts w:ascii="Arial" w:hAnsi="Arial" w:cs="Arial"/>
           <w:lang w:val="es-ES"/>
@@ -101,30 +813,81 @@
           <w:rFonts w:ascii="Arial" w:hAnsi="Arial" w:cs="Arial"/>
           <w:lang w:val="es-ES"/>
         </w:rPr>
-        <w:t>El software propietario es aquel que es privado para una empresa por ejemplo todas las aplicaciones desarrolladas por Apple, esta clase de software se caracteriza por tener un código privado en la mayoría de casos y sin posibilidad de que la comunidad de usuarios lo modifique, mientras que el software libre es aquel que suele tener un código abierto y con posibilidad de ser modificado por la comunidad.</w:t>
+        <w:t xml:space="preserve">El software libre es aquel cuyo código fuente es accesible y puede ser estudiado, modificado y utilizado libremente </w:t>
       </w:r>
     </w:p>
     <w:p>
       <w:pPr>
+        <w:pStyle w:val="Ttulo3"/>
+        <w:rPr>
+          <w:lang w:val="es-ES"/>
+        </w:rPr>
+      </w:pPr>
+      <w:bookmarkStart w:id="3" w:name="_Toc178966651"/>
+      <w:r>
+        <w:rPr>
+          <w:lang w:val="es-ES"/>
+        </w:rPr>
+        <w:t xml:space="preserve">Enumera los </w:t>
+      </w:r>
+      <w:proofErr w:type="spellStart"/>
+      <w:r>
+        <w:rPr>
+          <w:lang w:val="es-ES"/>
+        </w:rPr>
+        <w:t>ERP’s</w:t>
+      </w:r>
+      <w:proofErr w:type="spellEnd"/>
+      <w:r>
+        <w:rPr>
+          <w:lang w:val="es-ES"/>
+        </w:rPr>
+        <w:t xml:space="preserve"> que conozcas y las posibles características que conozcas.</w:t>
+      </w:r>
+      <w:bookmarkEnd w:id="3"/>
+    </w:p>
+    <w:p>
+      <w:pPr>
+        <w:jc w:val="both"/>
         <w:rPr>
           <w:rFonts w:ascii="Arial" w:hAnsi="Arial" w:cs="Arial"/>
-          <w:b/>
-          <w:bCs/>
           <w:lang w:val="es-ES"/>
         </w:rPr>
       </w:pPr>
       <w:r>
         <w:rPr>
           <w:rFonts w:ascii="Arial" w:hAnsi="Arial" w:cs="Arial"/>
-          <w:b/>
-          <w:bCs/>
-          <w:lang w:val="es-ES"/>
-        </w:rPr>
-        <w:t>Enumera los ERP’s que conozcas y las posibles características que conozcas.</w:t>
+          <w:lang w:val="es-ES"/>
+        </w:rPr>
+        <w:t>De software propietario</w:t>
+      </w:r>
+      <w:r>
+        <w:rPr>
+          <w:rFonts w:ascii="Arial" w:hAnsi="Arial" w:cs="Arial"/>
+          <w:lang w:val="es-ES"/>
+        </w:rPr>
+        <w:t xml:space="preserve">: SAP, Oracle, </w:t>
+      </w:r>
+      <w:proofErr w:type="spellStart"/>
+      <w:r>
+        <w:rPr>
+          <w:rFonts w:ascii="Arial" w:hAnsi="Arial" w:cs="Arial"/>
+          <w:lang w:val="es-ES"/>
+        </w:rPr>
+        <w:t>Infor</w:t>
+      </w:r>
+      <w:proofErr w:type="spellEnd"/>
+      <w:r>
+        <w:rPr>
+          <w:rFonts w:ascii="Arial" w:hAnsi="Arial" w:cs="Arial"/>
+          <w:lang w:val="es-ES"/>
+        </w:rPr>
+        <w:t xml:space="preserve"> o Microsoft Dynamics.</w:t>
       </w:r>
     </w:p>
     <w:p>
       <w:pPr>
+        <w:jc w:val="both"/>
         <w:rPr>
           <w:rFonts w:ascii="Arial" w:hAnsi="Arial" w:cs="Arial"/>
           <w:lang w:val="es-ES"/>
@@ -135,24 +898,333 @@
           <w:rFonts w:ascii="Arial" w:hAnsi="Arial" w:cs="Arial"/>
           <w:lang w:val="es-ES"/>
         </w:rPr>
-        <w:t>Software delSOL, sé que tiene funciones para manejar la entrada de productos, control de inventario, albaranes</w:t>
+        <w:t xml:space="preserve">De software libre: </w:t>
       </w:r>
+      <w:proofErr w:type="spellStart"/>
       <w:r>
         <w:rPr>
           <w:rFonts w:ascii="Arial" w:hAnsi="Arial" w:cs="Arial"/>
           <w:lang w:val="es-ES"/>
         </w:rPr>
-        <w:t>…</w:t>
+        <w:t>Odoo</w:t>
       </w:r>
+      <w:proofErr w:type="spellEnd"/>
     </w:p>
     <w:sectPr>
+      <w:headerReference w:type="even" r:id="rId9"/>
+      <w:headerReference w:type="default" r:id="rId10"/>
+      <w:footerReference w:type="even" r:id="rId11"/>
+      <w:footerReference w:type="default" r:id="rId12"/>
+      <w:headerReference w:type="first" r:id="rId13"/>
+      <w:footerReference w:type="first" r:id="rId14"/>
       <w:pgSz w:w="11906" w:h="16838"/>
       <w:pgMar w:top="1417" w:right="1701" w:bottom="1417" w:left="1701" w:header="708" w:footer="708" w:gutter="0"/>
+      <w:pgNumType w:start="0"/>
       <w:cols w:space="708"/>
+      <w:titlePg/>
       <w:docGrid w:linePitch="360"/>
     </w:sectPr>
   </w:body>
 </w:document>
+</file>
+
+<file path=word/endnotes.xml><?xml version="1.0" encoding="utf-8"?>
+<w:endnotes xmlns:wpc="http://schemas.microsoft.com/office/word/2010/wordprocessingCanvas" xmlns:cx="http://schemas.microsoft.com/office/drawing/2014/chartex" xmlns:cx1="http://schemas.microsoft.com/office/drawing/2015/9/8/chartex" xmlns:cx2="http://schemas.microsoft.com/office/drawing/2015/10/21/chartex" xmlns:cx3="http://schemas.microsoft.com/office/drawing/2016/5/9/chartex" xmlns:cx4="http://schemas.microsoft.com/office/drawing/2016/5/10/chartex" xmlns:cx5="http://schemas.microsoft.com/office/drawing/2016/5/11/chartex" xmlns:cx6="http://schemas.microsoft.com/office/drawing/2016/5/12/chartex" xmlns:cx7="http://schemas.microsoft.com/office/drawing/2016/5/13/chartex" xmlns:cx8="http://schemas.microsoft.com/office/drawing/2016/5/14/chartex" xmlns:mc="http://schemas.openxmlformats.org/markup-compatibility/2006" xmlns:aink="http://schemas.microsoft.com/office/drawing/2016/ink" xmlns:am3d="http://schemas.microsoft.com/office/drawing/2017/model3d" xmlns:o="urn:schemas-microsoft-com:office:office" xmlns:oel="http://schemas.microsoft.com/office/2019/extlst" xmlns:r="http://schemas.openxmlformats.org/officeDocument/2006/relationships" xmlns:m="http://schemas.openxmlformats.org/officeDocument/2006/math" xmlns:v="urn:schemas-microsoft-com:vml" xmlns:wp14="http://schemas.microsoft.com/office/word/2010/wordprocessingDrawing" xmlns:wp="http://schemas.openxmlformats.org/drawingml/2006/wordprocessingDrawing" xmlns:w10="urn:schemas-microsoft-com:office:word" xmlns:w="http://schemas.openxmlformats.org/wordprocessingml/2006/main" xmlns:w14="http://schemas.microsoft.com/office/word/2010/wordml" xmlns:w15="http://schemas.microsoft.com/office/word/2012/wordml" xmlns:w16cex="http://schemas.microsoft.com/office/word/2018/wordml/cex" xmlns:w16cid="http://schemas.microsoft.com/office/word/2016/wordml/cid" xmlns:w16="http://schemas.microsoft.com/office/word/2018/wordml" xmlns:w16du="http://schemas.microsoft.com/office/word/2023/wordml/word16du" xmlns:w16sdtdh="http://schemas.microsoft.com/office/word/2020/wordml/sdtdatahash" xmlns:w16se="http://schemas.microsoft.com/office/word/2015/wordml/symex" xmlns:wpg="http://schemas.microsoft.com/office/word/2010/wordprocessingGroup" xmlns:wpi="http://schemas.microsoft.com/office/word/2010/wordprocessingInk" xmlns:wne="http://schemas.microsoft.com/office/word/2006/wordml" xmlns:wps="http://schemas.microsoft.com/office/word/2010/wordprocessingShape" mc:Ignorable="w14 w15 w16se w16cid w16 w16cex w16sdtdh w16du wp14">
+  <w:endnote w:type="separator" w:id="-1">
+    <w:p>
+      <w:pPr>
+        <w:spacing w:after="0" w:line="240" w:lineRule="auto"/>
+      </w:pPr>
+      <w:r>
+        <w:separator/>
+      </w:r>
+    </w:p>
+  </w:endnote>
+  <w:endnote w:type="continuationSeparator" w:id="0">
+    <w:p>
+      <w:pPr>
+        <w:spacing w:after="0" w:line="240" w:lineRule="auto"/>
+      </w:pPr>
+      <w:r>
+        <w:continuationSeparator/>
+      </w:r>
+    </w:p>
+  </w:endnote>
+</w:endnotes>
+</file>
+
+<file path=word/footer1.xml><?xml version="1.0" encoding="utf-8"?>
+<w:ftr xmlns:wpc="http://schemas.microsoft.com/office/word/2010/wordprocessingCanvas" xmlns:cx="http://schemas.microsoft.com/office/drawing/2014/chartex" xmlns:cx1="http://schemas.microsoft.com/office/drawing/2015/9/8/chartex" xmlns:cx2="http://schemas.microsoft.com/office/drawing/2015/10/21/chartex" xmlns:cx3="http://schemas.microsoft.com/office/drawing/2016/5/9/chartex" xmlns:cx4="http://schemas.microsoft.com/office/drawing/2016/5/10/chartex" xmlns:cx5="http://schemas.microsoft.com/office/drawing/2016/5/11/chartex" xmlns:cx6="http://schemas.microsoft.com/office/drawing/2016/5/12/chartex" xmlns:cx7="http://schemas.microsoft.com/office/drawing/2016/5/13/chartex" xmlns:cx8="http://schemas.microsoft.com/office/drawing/2016/5/14/chartex" xmlns:mc="http://schemas.openxmlformats.org/markup-compatibility/2006" xmlns:aink="http://schemas.microsoft.com/office/drawing/2016/ink" xmlns:am3d="http://schemas.microsoft.com/office/drawing/2017/model3d" xmlns:o="urn:schemas-microsoft-com:office:office" xmlns:oel="http://schemas.microsoft.com/office/2019/extlst" xmlns:r="http://schemas.openxmlformats.org/officeDocument/2006/relationships" xmlns:m="http://schemas.openxmlformats.org/officeDocument/2006/math" xmlns:v="urn:schemas-microsoft-com:vml" xmlns:wp14="http://schemas.microsoft.com/office/word/2010/wordprocessingDrawing" xmlns:wp="http://schemas.openxmlformats.org/drawingml/2006/wordprocessingDrawing" xmlns:w10="urn:schemas-microsoft-com:office:word" xmlns:w="http://schemas.openxmlformats.org/wordprocessingml/2006/main" xmlns:w14="http://schemas.microsoft.com/office/word/2010/wordml" xmlns:w15="http://schemas.microsoft.com/office/word/2012/wordml" xmlns:w16cex="http://schemas.microsoft.com/office/word/2018/wordml/cex" xmlns:w16cid="http://schemas.microsoft.com/office/word/2016/wordml/cid" xmlns:w16="http://schemas.microsoft.com/office/word/2018/wordml" xmlns:w16du="http://schemas.microsoft.com/office/word/2023/wordml/word16du" xmlns:w16sdtdh="http://schemas.microsoft.com/office/word/2020/wordml/sdtdatahash" xmlns:w16se="http://schemas.microsoft.com/office/word/2015/wordml/symex" xmlns:wpg="http://schemas.microsoft.com/office/word/2010/wordprocessingGroup" xmlns:wpi="http://schemas.microsoft.com/office/word/2010/wordprocessingInk" xmlns:wne="http://schemas.microsoft.com/office/word/2006/wordml" xmlns:wps="http://schemas.microsoft.com/office/word/2010/wordprocessingShape" mc:Ignorable="w14 w15 w16se w16cid w16 w16cex w16sdtdh w16du wp14">
+  <w:p>
+    <w:pPr>
+      <w:pStyle w:val="Piedepgina"/>
+    </w:pPr>
+  </w:p>
+</w:ftr>
+</file>
+
+<file path=word/footer2.xml><?xml version="1.0" encoding="utf-8"?>
+<w:ftr xmlns:wpc="http://schemas.microsoft.com/office/word/2010/wordprocessingCanvas" xmlns:cx="http://schemas.microsoft.com/office/drawing/2014/chartex" xmlns:cx1="http://schemas.microsoft.com/office/drawing/2015/9/8/chartex" xmlns:cx2="http://schemas.microsoft.com/office/drawing/2015/10/21/chartex" xmlns:cx3="http://schemas.microsoft.com/office/drawing/2016/5/9/chartex" xmlns:cx4="http://schemas.microsoft.com/office/drawing/2016/5/10/chartex" xmlns:cx5="http://schemas.microsoft.com/office/drawing/2016/5/11/chartex" xmlns:cx6="http://schemas.microsoft.com/office/drawing/2016/5/12/chartex" xmlns:cx7="http://schemas.microsoft.com/office/drawing/2016/5/13/chartex" xmlns:cx8="http://schemas.microsoft.com/office/drawing/2016/5/14/chartex" xmlns:mc="http://schemas.openxmlformats.org/markup-compatibility/2006" xmlns:aink="http://schemas.microsoft.com/office/drawing/2016/ink" xmlns:am3d="http://schemas.microsoft.com/office/drawing/2017/model3d" xmlns:o="urn:schemas-microsoft-com:office:office" xmlns:oel="http://schemas.microsoft.com/office/2019/extlst" xmlns:r="http://schemas.openxmlformats.org/officeDocument/2006/relationships" xmlns:m="http://schemas.openxmlformats.org/officeDocument/2006/math" xmlns:v="urn:schemas-microsoft-com:vml" xmlns:wp14="http://schemas.microsoft.com/office/word/2010/wordprocessingDrawing" xmlns:wp="http://schemas.openxmlformats.org/drawingml/2006/wordprocessingDrawing" xmlns:w10="urn:schemas-microsoft-com:office:word" xmlns:w="http://schemas.openxmlformats.org/wordprocessingml/2006/main" xmlns:w14="http://schemas.microsoft.com/office/word/2010/wordml" xmlns:w15="http://schemas.microsoft.com/office/word/2012/wordml" xmlns:w16cex="http://schemas.microsoft.com/office/word/2018/wordml/cex" xmlns:w16cid="http://schemas.microsoft.com/office/word/2016/wordml/cid" xmlns:w16="http://schemas.microsoft.com/office/word/2018/wordml" xmlns:w16du="http://schemas.microsoft.com/office/word/2023/wordml/word16du" xmlns:w16sdtdh="http://schemas.microsoft.com/office/word/2020/wordml/sdtdatahash" xmlns:w16se="http://schemas.microsoft.com/office/word/2015/wordml/symex" xmlns:wpg="http://schemas.microsoft.com/office/word/2010/wordprocessingGroup" xmlns:wpi="http://schemas.microsoft.com/office/word/2010/wordprocessingInk" xmlns:wne="http://schemas.microsoft.com/office/word/2006/wordml" xmlns:wps="http://schemas.microsoft.com/office/word/2010/wordprocessingShape" mc:Ignorable="w14 w15 w16se w16cid w16 w16cex w16sdtdh w16du wp14">
+  <w:p>
+    <w:pPr>
+      <w:tabs>
+        <w:tab w:val="center" w:pos="4550"/>
+        <w:tab w:val="left" w:pos="5818"/>
+      </w:tabs>
+      <w:ind w:right="260"/>
+      <w:jc w:val="right"/>
+      <w:rPr>
+        <w:color w:val="071320" w:themeColor="text2" w:themeShade="80"/>
+      </w:rPr>
+    </w:pPr>
+    <w:r>
+      <w:rPr>
+        <w:color w:val="2C7FCE" w:themeColor="text2" w:themeTint="99"/>
+        <w:spacing w:val="60"/>
+        <w:lang w:val="es-ES"/>
+      </w:rPr>
+      <w:t>Página</w:t>
+    </w:r>
+    <w:r>
+      <w:rPr>
+        <w:color w:val="2C7FCE" w:themeColor="text2" w:themeTint="99"/>
+        <w:lang w:val="es-ES"/>
+      </w:rPr>
+      <w:t xml:space="preserve"> </w:t>
+    </w:r>
+    <w:r>
+      <w:rPr>
+        <w:color w:val="0A1D30" w:themeColor="text2" w:themeShade="BF"/>
+      </w:rPr>
+      <w:fldChar w:fldCharType="begin"/>
+    </w:r>
+    <w:r>
+      <w:rPr>
+        <w:color w:val="0A1D30" w:themeColor="text2" w:themeShade="BF"/>
+      </w:rPr>
+      <w:instrText>PAGE   \* MERGEFORMAT</w:instrText>
+    </w:r>
+    <w:r>
+      <w:rPr>
+        <w:color w:val="0A1D30" w:themeColor="text2" w:themeShade="BF"/>
+      </w:rPr>
+      <w:fldChar w:fldCharType="separate"/>
+    </w:r>
+    <w:r>
+      <w:rPr>
+        <w:color w:val="0A1D30" w:themeColor="text2" w:themeShade="BF"/>
+      </w:rPr>
+      <w:t>0</w:t>
+    </w:r>
+    <w:r>
+      <w:rPr>
+        <w:color w:val="0A1D30" w:themeColor="text2" w:themeShade="BF"/>
+      </w:rPr>
+      <w:fldChar w:fldCharType="end"/>
+    </w:r>
+    <w:r>
+      <w:rPr>
+        <w:color w:val="0A1D30" w:themeColor="text2" w:themeShade="BF"/>
+        <w:lang w:val="es-ES"/>
+      </w:rPr>
+      <w:t xml:space="preserve"> | </w:t>
+    </w:r>
+    <w:r>
+      <w:rPr>
+        <w:color w:val="0A1D30" w:themeColor="text2" w:themeShade="BF"/>
+      </w:rPr>
+      <w:fldChar w:fldCharType="begin"/>
+    </w:r>
+    <w:r>
+      <w:rPr>
+        <w:color w:val="0A1D30" w:themeColor="text2" w:themeShade="BF"/>
+      </w:rPr>
+      <w:instrText>NUMPAGES  \* Arabic  \* MERGEFORMAT</w:instrText>
+    </w:r>
+    <w:r>
+      <w:rPr>
+        <w:color w:val="0A1D30" w:themeColor="text2" w:themeShade="BF"/>
+      </w:rPr>
+      <w:fldChar w:fldCharType="separate"/>
+    </w:r>
+    <w:r>
+      <w:rPr>
+        <w:color w:val="0A1D30" w:themeColor="text2" w:themeShade="BF"/>
+      </w:rPr>
+      <w:t>3</w:t>
+    </w:r>
+    <w:r>
+      <w:rPr>
+        <w:color w:val="0A1D30" w:themeColor="text2" w:themeShade="BF"/>
+      </w:rPr>
+      <w:fldChar w:fldCharType="end"/>
+    </w:r>
+  </w:p>
+  <w:p>
+    <w:pPr>
+      <w:pStyle w:val="Piedepgina"/>
+    </w:pPr>
+  </w:p>
+</w:ftr>
+</file>
+
+<file path=word/footer3.xml><?xml version="1.0" encoding="utf-8"?>
+<w:ftr xmlns:wpc="http://schemas.microsoft.com/office/word/2010/wordprocessingCanvas" xmlns:cx="http://schemas.microsoft.com/office/drawing/2014/chartex" xmlns:cx1="http://schemas.microsoft.com/office/drawing/2015/9/8/chartex" xmlns:cx2="http://schemas.microsoft.com/office/drawing/2015/10/21/chartex" xmlns:cx3="http://schemas.microsoft.com/office/drawing/2016/5/9/chartex" xmlns:cx4="http://schemas.microsoft.com/office/drawing/2016/5/10/chartex" xmlns:cx5="http://schemas.microsoft.com/office/drawing/2016/5/11/chartex" xmlns:cx6="http://schemas.microsoft.com/office/drawing/2016/5/12/chartex" xmlns:cx7="http://schemas.microsoft.com/office/drawing/2016/5/13/chartex" xmlns:cx8="http://schemas.microsoft.com/office/drawing/2016/5/14/chartex" xmlns:mc="http://schemas.openxmlformats.org/markup-compatibility/2006" xmlns:aink="http://schemas.microsoft.com/office/drawing/2016/ink" xmlns:am3d="http://schemas.microsoft.com/office/drawing/2017/model3d" xmlns:o="urn:schemas-microsoft-com:office:office" xmlns:oel="http://schemas.microsoft.com/office/2019/extlst" xmlns:r="http://schemas.openxmlformats.org/officeDocument/2006/relationships" xmlns:m="http://schemas.openxmlformats.org/officeDocument/2006/math" xmlns:v="urn:schemas-microsoft-com:vml" xmlns:wp14="http://schemas.microsoft.com/office/word/2010/wordprocessingDrawing" xmlns:wp="http://schemas.openxmlformats.org/drawingml/2006/wordprocessingDrawing" xmlns:w10="urn:schemas-microsoft-com:office:word" xmlns:w="http://schemas.openxmlformats.org/wordprocessingml/2006/main" xmlns:w14="http://schemas.microsoft.com/office/word/2010/wordml" xmlns:w15="http://schemas.microsoft.com/office/word/2012/wordml" xmlns:w16cex="http://schemas.microsoft.com/office/word/2018/wordml/cex" xmlns:w16cid="http://schemas.microsoft.com/office/word/2016/wordml/cid" xmlns:w16="http://schemas.microsoft.com/office/word/2018/wordml" xmlns:w16du="http://schemas.microsoft.com/office/word/2023/wordml/word16du" xmlns:w16sdtdh="http://schemas.microsoft.com/office/word/2020/wordml/sdtdatahash" xmlns:w16se="http://schemas.microsoft.com/office/word/2015/wordml/symex" xmlns:wpg="http://schemas.microsoft.com/office/word/2010/wordprocessingGroup" xmlns:wpi="http://schemas.microsoft.com/office/word/2010/wordprocessingInk" xmlns:wne="http://schemas.microsoft.com/office/word/2006/wordml" xmlns:wps="http://schemas.microsoft.com/office/word/2010/wordprocessingShape" mc:Ignorable="w14 w15 w16se w16cid w16 w16cex w16sdtdh w16du wp14">
+  <w:p>
+    <w:pPr>
+      <w:pStyle w:val="Piedepgina"/>
+    </w:pPr>
+  </w:p>
+</w:ftr>
+</file>
+
+<file path=word/footnotes.xml><?xml version="1.0" encoding="utf-8"?>
+<w:footnotes xmlns:wpc="http://schemas.microsoft.com/office/word/2010/wordprocessingCanvas" xmlns:cx="http://schemas.microsoft.com/office/drawing/2014/chartex" xmlns:cx1="http://schemas.microsoft.com/office/drawing/2015/9/8/chartex" xmlns:cx2="http://schemas.microsoft.com/office/drawing/2015/10/21/chartex" xmlns:cx3="http://schemas.microsoft.com/office/drawing/2016/5/9/chartex" xmlns:cx4="http://schemas.microsoft.com/office/drawing/2016/5/10/chartex" xmlns:cx5="http://schemas.microsoft.com/office/drawing/2016/5/11/chartex" xmlns:cx6="http://schemas.microsoft.com/office/drawing/2016/5/12/chartex" xmlns:cx7="http://schemas.microsoft.com/office/drawing/2016/5/13/chartex" xmlns:cx8="http://schemas.microsoft.com/office/drawing/2016/5/14/chartex" xmlns:mc="http://schemas.openxmlformats.org/markup-compatibility/2006" xmlns:aink="http://schemas.microsoft.com/office/drawing/2016/ink" xmlns:am3d="http://schemas.microsoft.com/office/drawing/2017/model3d" xmlns:o="urn:schemas-microsoft-com:office:office" xmlns:oel="http://schemas.microsoft.com/office/2019/extlst" xmlns:r="http://schemas.openxmlformats.org/officeDocument/2006/relationships" xmlns:m="http://schemas.openxmlformats.org/officeDocument/2006/math" xmlns:v="urn:schemas-microsoft-com:vml" xmlns:wp14="http://schemas.microsoft.com/office/word/2010/wordprocessingDrawing" xmlns:wp="http://schemas.openxmlformats.org/drawingml/2006/wordprocessingDrawing" xmlns:w10="urn:schemas-microsoft-com:office:word" xmlns:w="http://schemas.openxmlformats.org/wordprocessingml/2006/main" xmlns:w14="http://schemas.microsoft.com/office/word/2010/wordml" xmlns:w15="http://schemas.microsoft.com/office/word/2012/wordml" xmlns:w16cex="http://schemas.microsoft.com/office/word/2018/wordml/cex" xmlns:w16cid="http://schemas.microsoft.com/office/word/2016/wordml/cid" xmlns:w16="http://schemas.microsoft.com/office/word/2018/wordml" xmlns:w16du="http://schemas.microsoft.com/office/word/2023/wordml/word16du" xmlns:w16sdtdh="http://schemas.microsoft.com/office/word/2020/wordml/sdtdatahash" xmlns:w16se="http://schemas.microsoft.com/office/word/2015/wordml/symex" xmlns:wpg="http://schemas.microsoft.com/office/word/2010/wordprocessingGroup" xmlns:wpi="http://schemas.microsoft.com/office/word/2010/wordprocessingInk" xmlns:wne="http://schemas.microsoft.com/office/word/2006/wordml" xmlns:wps="http://schemas.microsoft.com/office/word/2010/wordprocessingShape" mc:Ignorable="w14 w15 w16se w16cid w16 w16cex w16sdtdh w16du wp14">
+  <w:footnote w:type="separator" w:id="-1">
+    <w:p>
+      <w:pPr>
+        <w:spacing w:after="0" w:line="240" w:lineRule="auto"/>
+      </w:pPr>
+      <w:r>
+        <w:separator/>
+      </w:r>
+    </w:p>
+  </w:footnote>
+  <w:footnote w:type="continuationSeparator" w:id="0">
+    <w:p>
+      <w:pPr>
+        <w:spacing w:after="0" w:line="240" w:lineRule="auto"/>
+      </w:pPr>
+      <w:r>
+        <w:continuationSeparator/>
+      </w:r>
+    </w:p>
+  </w:footnote>
+</w:footnotes>
+</file>
+
+<file path=word/header1.xml><?xml version="1.0" encoding="utf-8"?>
+<w:hdr xmlns:wpc="http://schemas.microsoft.com/office/word/2010/wordprocessingCanvas" xmlns:cx="http://schemas.microsoft.com/office/drawing/2014/chartex" xmlns:cx1="http://schemas.microsoft.com/office/drawing/2015/9/8/chartex" xmlns:cx2="http://schemas.microsoft.com/office/drawing/2015/10/21/chartex" xmlns:cx3="http://schemas.microsoft.com/office/drawing/2016/5/9/chartex" xmlns:cx4="http://schemas.microsoft.com/office/drawing/2016/5/10/chartex" xmlns:cx5="http://schemas.microsoft.com/office/drawing/2016/5/11/chartex" xmlns:cx6="http://schemas.microsoft.com/office/drawing/2016/5/12/chartex" xmlns:cx7="http://schemas.microsoft.com/office/drawing/2016/5/13/chartex" xmlns:cx8="http://schemas.microsoft.com/office/drawing/2016/5/14/chartex" xmlns:mc="http://schemas.openxmlformats.org/markup-compatibility/2006" xmlns:aink="http://schemas.microsoft.com/office/drawing/2016/ink" xmlns:am3d="http://schemas.microsoft.com/office/drawing/2017/model3d" xmlns:o="urn:schemas-microsoft-com:office:office" xmlns:oel="http://schemas.microsoft.com/office/2019/extlst" xmlns:r="http://schemas.openxmlformats.org/officeDocument/2006/relationships" xmlns:m="http://schemas.openxmlformats.org/officeDocument/2006/math" xmlns:v="urn:schemas-microsoft-com:vml" xmlns:wp14="http://schemas.microsoft.com/office/word/2010/wordprocessingDrawing" xmlns:wp="http://schemas.openxmlformats.org/drawingml/2006/wordprocessingDrawing" xmlns:w10="urn:schemas-microsoft-com:office:word" xmlns:w="http://schemas.openxmlformats.org/wordprocessingml/2006/main" xmlns:w14="http://schemas.microsoft.com/office/word/2010/wordml" xmlns:w15="http://schemas.microsoft.com/office/word/2012/wordml" xmlns:w16cex="http://schemas.microsoft.com/office/word/2018/wordml/cex" xmlns:w16cid="http://schemas.microsoft.com/office/word/2016/wordml/cid" xmlns:w16="http://schemas.microsoft.com/office/word/2018/wordml" xmlns:w16du="http://schemas.microsoft.com/office/word/2023/wordml/word16du" xmlns:w16sdtdh="http://schemas.microsoft.com/office/word/2020/wordml/sdtdatahash" xmlns:w16se="http://schemas.microsoft.com/office/word/2015/wordml/symex" xmlns:wpg="http://schemas.microsoft.com/office/word/2010/wordprocessingGroup" xmlns:wpi="http://schemas.microsoft.com/office/word/2010/wordprocessingInk" xmlns:wne="http://schemas.microsoft.com/office/word/2006/wordml" xmlns:wps="http://schemas.microsoft.com/office/word/2010/wordprocessingShape" mc:Ignorable="w14 w15 w16se w16cid w16 w16cex w16sdtdh w16du wp14">
+  <w:p>
+    <w:pPr>
+      <w:pStyle w:val="Encabezado"/>
+    </w:pPr>
+  </w:p>
+</w:hdr>
+</file>
+
+<file path=word/header2.xml><?xml version="1.0" encoding="utf-8"?>
+<w:hdr xmlns:wpc="http://schemas.microsoft.com/office/word/2010/wordprocessingCanvas" xmlns:cx="http://schemas.microsoft.com/office/drawing/2014/chartex" xmlns:cx1="http://schemas.microsoft.com/office/drawing/2015/9/8/chartex" xmlns:cx2="http://schemas.microsoft.com/office/drawing/2015/10/21/chartex" xmlns:cx3="http://schemas.microsoft.com/office/drawing/2016/5/9/chartex" xmlns:cx4="http://schemas.microsoft.com/office/drawing/2016/5/10/chartex" xmlns:cx5="http://schemas.microsoft.com/office/drawing/2016/5/11/chartex" xmlns:cx6="http://schemas.microsoft.com/office/drawing/2016/5/12/chartex" xmlns:cx7="http://schemas.microsoft.com/office/drawing/2016/5/13/chartex" xmlns:cx8="http://schemas.microsoft.com/office/drawing/2016/5/14/chartex" xmlns:mc="http://schemas.openxmlformats.org/markup-compatibility/2006" xmlns:aink="http://schemas.microsoft.com/office/drawing/2016/ink" xmlns:am3d="http://schemas.microsoft.com/office/drawing/2017/model3d" xmlns:o="urn:schemas-microsoft-com:office:office" xmlns:oel="http://schemas.microsoft.com/office/2019/extlst" xmlns:r="http://schemas.openxmlformats.org/officeDocument/2006/relationships" xmlns:m="http://schemas.openxmlformats.org/officeDocument/2006/math" xmlns:v="urn:schemas-microsoft-com:vml" xmlns:wp14="http://schemas.microsoft.com/office/word/2010/wordprocessingDrawing" xmlns:wp="http://schemas.openxmlformats.org/drawingml/2006/wordprocessingDrawing" xmlns:w10="urn:schemas-microsoft-com:office:word" xmlns:w="http://schemas.openxmlformats.org/wordprocessingml/2006/main" xmlns:w14="http://schemas.microsoft.com/office/word/2010/wordml" xmlns:w15="http://schemas.microsoft.com/office/word/2012/wordml" xmlns:w16cex="http://schemas.microsoft.com/office/word/2018/wordml/cex" xmlns:w16cid="http://schemas.microsoft.com/office/word/2016/wordml/cid" xmlns:w16="http://schemas.microsoft.com/office/word/2018/wordml" xmlns:w16du="http://schemas.microsoft.com/office/word/2023/wordml/word16du" xmlns:w16sdtdh="http://schemas.microsoft.com/office/word/2020/wordml/sdtdatahash" xmlns:w16se="http://schemas.microsoft.com/office/word/2015/wordml/symex" xmlns:wpg="http://schemas.microsoft.com/office/word/2010/wordprocessingGroup" xmlns:wpi="http://schemas.microsoft.com/office/word/2010/wordprocessingInk" xmlns:wne="http://schemas.microsoft.com/office/word/2006/wordml" xmlns:wps="http://schemas.microsoft.com/office/word/2010/wordprocessingShape" mc:Ignorable="w14 w15 w16se w16cid w16 w16cex w16sdtdh w16du wp14">
+  <w:p>
+    <w:pPr>
+      <w:pStyle w:val="Encabezado"/>
+    </w:pPr>
+  </w:p>
+</w:hdr>
+</file>
+
+<file path=word/header3.xml><?xml version="1.0" encoding="utf-8"?>
+<w:hdr xmlns:wpc="http://schemas.microsoft.com/office/word/2010/wordprocessingCanvas" xmlns:cx="http://schemas.microsoft.com/office/drawing/2014/chartex" xmlns:cx1="http://schemas.microsoft.com/office/drawing/2015/9/8/chartex" xmlns:cx2="http://schemas.microsoft.com/office/drawing/2015/10/21/chartex" xmlns:cx3="http://schemas.microsoft.com/office/drawing/2016/5/9/chartex" xmlns:cx4="http://schemas.microsoft.com/office/drawing/2016/5/10/chartex" xmlns:cx5="http://schemas.microsoft.com/office/drawing/2016/5/11/chartex" xmlns:cx6="http://schemas.microsoft.com/office/drawing/2016/5/12/chartex" xmlns:cx7="http://schemas.microsoft.com/office/drawing/2016/5/13/chartex" xmlns:cx8="http://schemas.microsoft.com/office/drawing/2016/5/14/chartex" xmlns:mc="http://schemas.openxmlformats.org/markup-compatibility/2006" xmlns:aink="http://schemas.microsoft.com/office/drawing/2016/ink" xmlns:am3d="http://schemas.microsoft.com/office/drawing/2017/model3d" xmlns:o="urn:schemas-microsoft-com:office:office" xmlns:oel="http://schemas.microsoft.com/office/2019/extlst" xmlns:r="http://schemas.openxmlformats.org/officeDocument/2006/relationships" xmlns:m="http://schemas.openxmlformats.org/officeDocument/2006/math" xmlns:v="urn:schemas-microsoft-com:vml" xmlns:wp14="http://schemas.microsoft.com/office/word/2010/wordprocessingDrawing" xmlns:wp="http://schemas.openxmlformats.org/drawingml/2006/wordprocessingDrawing" xmlns:w10="urn:schemas-microsoft-com:office:word" xmlns:w="http://schemas.openxmlformats.org/wordprocessingml/2006/main" xmlns:w14="http://schemas.microsoft.com/office/word/2010/wordml" xmlns:w15="http://schemas.microsoft.com/office/word/2012/wordml" xmlns:w16cex="http://schemas.microsoft.com/office/word/2018/wordml/cex" xmlns:w16cid="http://schemas.microsoft.com/office/word/2016/wordml/cid" xmlns:w16="http://schemas.microsoft.com/office/word/2018/wordml" xmlns:w16du="http://schemas.microsoft.com/office/word/2023/wordml/word16du" xmlns:w16sdtdh="http://schemas.microsoft.com/office/word/2020/wordml/sdtdatahash" xmlns:w16se="http://schemas.microsoft.com/office/word/2015/wordml/symex" xmlns:wpg="http://schemas.microsoft.com/office/word/2010/wordprocessingGroup" xmlns:wpi="http://schemas.microsoft.com/office/word/2010/wordprocessingInk" xmlns:wne="http://schemas.microsoft.com/office/word/2006/wordml" xmlns:wps="http://schemas.microsoft.com/office/word/2010/wordprocessingShape" mc:Ignorable="w14 w15 w16se w16cid w16 w16cex w16sdtdh w16du wp14">
+  <w:p>
+    <w:pPr>
+      <w:pStyle w:val="Encabezado"/>
+    </w:pPr>
+  </w:p>
+</w:hdr>
+</file>
+
+<file path=word/numbering.xml><?xml version="1.0" encoding="utf-8"?>
+<w:numbering xmlns:wpc="http://schemas.microsoft.com/office/word/2010/wordprocessingCanvas" xmlns:cx="http://schemas.microsoft.com/office/drawing/2014/chartex" xmlns:cx1="http://schemas.microsoft.com/office/drawing/2015/9/8/chartex" xmlns:cx2="http://schemas.microsoft.com/office/drawing/2015/10/21/chartex" xmlns:cx3="http://schemas.microsoft.com/office/drawing/2016/5/9/chartex" xmlns:cx4="http://schemas.microsoft.com/office/drawing/2016/5/10/chartex" xmlns:cx5="http://schemas.microsoft.com/office/drawing/2016/5/11/chartex" xmlns:cx6="http://schemas.microsoft.com/office/drawing/2016/5/12/chartex" xmlns:cx7="http://schemas.microsoft.com/office/drawing/2016/5/13/chartex" xmlns:cx8="http://schemas.microsoft.com/office/drawing/2016/5/14/chartex" xmlns:mc="http://schemas.openxmlformats.org/markup-compatibility/2006" xmlns:aink="http://schemas.microsoft.com/office/drawing/2016/ink" xmlns:am3d="http://schemas.microsoft.com/office/drawing/2017/model3d" xmlns:o="urn:schemas-microsoft-com:office:office" xmlns:oel="http://schemas.microsoft.com/office/2019/extlst" xmlns:r="http://schemas.openxmlformats.org/officeDocument/2006/relationships" xmlns:m="http://schemas.openxmlformats.org/officeDocument/2006/math" xmlns:v="urn:schemas-microsoft-com:vml" xmlns:wp14="http://schemas.microsoft.com/office/word/2010/wordprocessingDrawing" xmlns:wp="http://schemas.openxmlformats.org/drawingml/2006/wordprocessingDrawing" xmlns:w10="urn:schemas-microsoft-com:office:word" xmlns:w="http://schemas.openxmlformats.org/wordprocessingml/2006/main" xmlns:w14="http://schemas.microsoft.com/office/word/2010/wordml" xmlns:w15="http://schemas.microsoft.com/office/word/2012/wordml" xmlns:w16cex="http://schemas.microsoft.com/office/word/2018/wordml/cex" xmlns:w16cid="http://schemas.microsoft.com/office/word/2016/wordml/cid" xmlns:w16="http://schemas.microsoft.com/office/word/2018/wordml" xmlns:w16du="http://schemas.microsoft.com/office/word/2023/wordml/word16du" xmlns:w16sdtdh="http://schemas.microsoft.com/office/word/2020/wordml/sdtdatahash" xmlns:w16se="http://schemas.microsoft.com/office/word/2015/wordml/symex" xmlns:wpg="http://schemas.microsoft.com/office/word/2010/wordprocessingGroup" xmlns:wpi="http://schemas.microsoft.com/office/word/2010/wordprocessingInk" xmlns:wne="http://schemas.microsoft.com/office/word/2006/wordml" xmlns:wps="http://schemas.microsoft.com/office/word/2010/wordprocessingShape" mc:Ignorable="w14 w15 w16se w16cid w16 w16cex w16sdtdh w16du wp14">
+  <w:abstractNum w:abstractNumId="0" w15:restartNumberingAfterBreak="0">
+    <w:nsid w:val="49062B59"/>
+    <w:multiLevelType w:val="hybridMultilevel"/>
+    <w:tmpl w:val="4940AC12"/>
+    <w:lvl w:ilvl="0" w:tplc="0C0A000F">
+      <w:start w:val="1"/>
+      <w:numFmt w:val="decimal"/>
+      <w:lvlText w:val="%1."/>
+      <w:lvlJc w:val="left"/>
+      <w:pPr>
+        <w:ind w:left="360" w:hanging="360"/>
+      </w:pPr>
+    </w:lvl>
+    <w:lvl w:ilvl="1" w:tplc="0C0A0019" w:tentative="1">
+      <w:start w:val="1"/>
+      <w:numFmt w:val="lowerLetter"/>
+      <w:lvlText w:val="%2."/>
+      <w:lvlJc w:val="left"/>
+      <w:pPr>
+        <w:ind w:left="1080" w:hanging="360"/>
+      </w:pPr>
+    </w:lvl>
+    <w:lvl w:ilvl="2" w:tplc="0C0A001B" w:tentative="1">
+      <w:start w:val="1"/>
+      <w:numFmt w:val="lowerRoman"/>
+      <w:lvlText w:val="%3."/>
+      <w:lvlJc w:val="right"/>
+      <w:pPr>
+        <w:ind w:left="1800" w:hanging="180"/>
+      </w:pPr>
+    </w:lvl>
+    <w:lvl w:ilvl="3" w:tplc="0C0A000F" w:tentative="1">
+      <w:start w:val="1"/>
+      <w:numFmt w:val="decimal"/>
+      <w:lvlText w:val="%4."/>
+      <w:lvlJc w:val="left"/>
+      <w:pPr>
+        <w:ind w:left="2520" w:hanging="360"/>
+      </w:pPr>
+    </w:lvl>
+    <w:lvl w:ilvl="4" w:tplc="0C0A0019" w:tentative="1">
+      <w:start w:val="1"/>
+      <w:numFmt w:val="lowerLetter"/>
+      <w:lvlText w:val="%5."/>
+      <w:lvlJc w:val="left"/>
+      <w:pPr>
+        <w:ind w:left="3240" w:hanging="360"/>
+      </w:pPr>
+    </w:lvl>
+    <w:lvl w:ilvl="5" w:tplc="0C0A001B" w:tentative="1">
+      <w:start w:val="1"/>
+      <w:numFmt w:val="lowerRoman"/>
+      <w:lvlText w:val="%6."/>
+      <w:lvlJc w:val="right"/>
+      <w:pPr>
+        <w:ind w:left="3960" w:hanging="180"/>
+      </w:pPr>
+    </w:lvl>
+    <w:lvl w:ilvl="6" w:tplc="0C0A000F" w:tentative="1">
+      <w:start w:val="1"/>
+      <w:numFmt w:val="decimal"/>
+      <w:lvlText w:val="%7."/>
+      <w:lvlJc w:val="left"/>
+      <w:pPr>
+        <w:ind w:left="4680" w:hanging="360"/>
+      </w:pPr>
+    </w:lvl>
+    <w:lvl w:ilvl="7" w:tplc="0C0A0019" w:tentative="1">
+      <w:start w:val="1"/>
+      <w:numFmt w:val="lowerLetter"/>
+      <w:lvlText w:val="%8."/>
+      <w:lvlJc w:val="left"/>
+      <w:pPr>
+        <w:ind w:left="5400" w:hanging="360"/>
+      </w:pPr>
+    </w:lvl>
+    <w:lvl w:ilvl="8" w:tplc="0C0A001B" w:tentative="1">
+      <w:start w:val="1"/>
+      <w:numFmt w:val="lowerRoman"/>
+      <w:lvlText w:val="%9."/>
+      <w:lvlJc w:val="right"/>
+      <w:pPr>
+        <w:ind w:left="6120" w:hanging="180"/>
+      </w:pPr>
+    </w:lvl>
+  </w:abstractNum>
+  <w:num w:numId="1" w16cid:durableId="1244413614">
+    <w:abstractNumId w:val="0"/>
+  </w:num>
+</w:numbering>
 </file>
 
 <file path=word/styles.xml><?xml version="1.0" encoding="utf-8"?>
@@ -556,11 +1628,11 @@
     <w:name w:val="Normal"/>
     <w:qFormat/>
   </w:style>
-  <w:style w:type="paragraph" w:styleId="Heading1">
+  <w:style w:type="paragraph" w:styleId="Ttulo1">
     <w:name w:val="heading 1"/>
     <w:basedOn w:val="Normal"/>
     <w:next w:val="Normal"/>
-    <w:link w:val="Heading1Char"/>
+    <w:link w:val="Ttulo1Car"/>
     <w:uiPriority w:val="9"/>
     <w:qFormat/>
     <w:rsid w:val="00215B48"/>
@@ -577,13 +1649,12 @@
       <w:szCs w:val="40"/>
     </w:rPr>
   </w:style>
-  <w:style w:type="paragraph" w:styleId="Heading2">
+  <w:style w:type="paragraph" w:styleId="Ttulo2">
     <w:name w:val="heading 2"/>
     <w:basedOn w:val="Normal"/>
     <w:next w:val="Normal"/>
-    <w:link w:val="Heading2Char"/>
+    <w:link w:val="Ttulo2Car"/>
     <w:uiPriority w:val="9"/>
-    <w:semiHidden/>
     <w:unhideWhenUsed/>
     <w:qFormat/>
     <w:rsid w:val="00215B48"/>
@@ -600,13 +1671,12 @@
       <w:szCs w:val="32"/>
     </w:rPr>
   </w:style>
-  <w:style w:type="paragraph" w:styleId="Heading3">
+  <w:style w:type="paragraph" w:styleId="Ttulo3">
     <w:name w:val="heading 3"/>
     <w:basedOn w:val="Normal"/>
     <w:next w:val="Normal"/>
-    <w:link w:val="Heading3Char"/>
+    <w:link w:val="Ttulo3Car"/>
     <w:uiPriority w:val="9"/>
-    <w:semiHidden/>
     <w:unhideWhenUsed/>
     <w:qFormat/>
     <w:rsid w:val="00215B48"/>
@@ -623,11 +1693,11 @@
       <w:szCs w:val="28"/>
     </w:rPr>
   </w:style>
-  <w:style w:type="paragraph" w:styleId="Heading4">
+  <w:style w:type="paragraph" w:styleId="Ttulo4">
     <w:name w:val="heading 4"/>
     <w:basedOn w:val="Normal"/>
     <w:next w:val="Normal"/>
-    <w:link w:val="Heading4Char"/>
+    <w:link w:val="Ttulo4Car"/>
     <w:uiPriority w:val="9"/>
     <w:semiHidden/>
     <w:unhideWhenUsed/>
@@ -646,11 +1716,11 @@
       <w:color w:val="0F4761" w:themeColor="accent1" w:themeShade="BF"/>
     </w:rPr>
   </w:style>
-  <w:style w:type="paragraph" w:styleId="Heading5">
+  <w:style w:type="paragraph" w:styleId="Ttulo5">
     <w:name w:val="heading 5"/>
     <w:basedOn w:val="Normal"/>
     <w:next w:val="Normal"/>
-    <w:link w:val="Heading5Char"/>
+    <w:link w:val="Ttulo5Car"/>
     <w:uiPriority w:val="9"/>
     <w:semiHidden/>
     <w:unhideWhenUsed/>
@@ -667,11 +1737,11 @@
       <w:color w:val="0F4761" w:themeColor="accent1" w:themeShade="BF"/>
     </w:rPr>
   </w:style>
-  <w:style w:type="paragraph" w:styleId="Heading6">
+  <w:style w:type="paragraph" w:styleId="Ttulo6">
     <w:name w:val="heading 6"/>
     <w:basedOn w:val="Normal"/>
     <w:next w:val="Normal"/>
-    <w:link w:val="Heading6Char"/>
+    <w:link w:val="Ttulo6Car"/>
     <w:uiPriority w:val="9"/>
     <w:semiHidden/>
     <w:unhideWhenUsed/>
@@ -690,11 +1760,11 @@
       <w:color w:val="595959" w:themeColor="text1" w:themeTint="A6"/>
     </w:rPr>
   </w:style>
-  <w:style w:type="paragraph" w:styleId="Heading7">
+  <w:style w:type="paragraph" w:styleId="Ttulo7">
     <w:name w:val="heading 7"/>
     <w:basedOn w:val="Normal"/>
     <w:next w:val="Normal"/>
-    <w:link w:val="Heading7Char"/>
+    <w:link w:val="Ttulo7Car"/>
     <w:uiPriority w:val="9"/>
     <w:semiHidden/>
     <w:unhideWhenUsed/>
@@ -711,11 +1781,11 @@
       <w:color w:val="595959" w:themeColor="text1" w:themeTint="A6"/>
     </w:rPr>
   </w:style>
-  <w:style w:type="paragraph" w:styleId="Heading8">
+  <w:style w:type="paragraph" w:styleId="Ttulo8">
     <w:name w:val="heading 8"/>
     <w:basedOn w:val="Normal"/>
     <w:next w:val="Normal"/>
-    <w:link w:val="Heading8Char"/>
+    <w:link w:val="Ttulo8Car"/>
     <w:uiPriority w:val="9"/>
     <w:semiHidden/>
     <w:unhideWhenUsed/>
@@ -734,11 +1804,11 @@
       <w:color w:val="272727" w:themeColor="text1" w:themeTint="D8"/>
     </w:rPr>
   </w:style>
-  <w:style w:type="paragraph" w:styleId="Heading9">
+  <w:style w:type="paragraph" w:styleId="Ttulo9">
     <w:name w:val="heading 9"/>
     <w:basedOn w:val="Normal"/>
     <w:next w:val="Normal"/>
-    <w:link w:val="Heading9Char"/>
+    <w:link w:val="Ttulo9Car"/>
     <w:uiPriority w:val="9"/>
     <w:semiHidden/>
     <w:unhideWhenUsed/>
@@ -755,13 +1825,13 @@
       <w:color w:val="272727" w:themeColor="text1" w:themeTint="D8"/>
     </w:rPr>
   </w:style>
-  <w:style w:type="character" w:default="1" w:styleId="DefaultParagraphFont">
+  <w:style w:type="character" w:default="1" w:styleId="Fuentedeprrafopredeter">
     <w:name w:val="Default Paragraph Font"/>
     <w:uiPriority w:val="1"/>
     <w:semiHidden/>
     <w:unhideWhenUsed/>
   </w:style>
-  <w:style w:type="table" w:default="1" w:styleId="TableNormal">
+  <w:style w:type="table" w:default="1" w:styleId="Tablanormal">
     <w:name w:val="Normal Table"/>
     <w:uiPriority w:val="99"/>
     <w:semiHidden/>
@@ -776,16 +1846,16 @@
       </w:tblCellMar>
     </w:tblPr>
   </w:style>
-  <w:style w:type="numbering" w:default="1" w:styleId="NoList">
+  <w:style w:type="numbering" w:default="1" w:styleId="Sinlista">
     <w:name w:val="No List"/>
     <w:uiPriority w:val="99"/>
     <w:semiHidden/>
     <w:unhideWhenUsed/>
   </w:style>
-  <w:style w:type="character" w:customStyle="1" w:styleId="Heading1Char">
-    <w:name w:val="Heading 1 Char"/>
-    <w:basedOn w:val="DefaultParagraphFont"/>
-    <w:link w:val="Heading1"/>
+  <w:style w:type="character" w:customStyle="1" w:styleId="Ttulo1Car">
+    <w:name w:val="Título 1 Car"/>
+    <w:basedOn w:val="Fuentedeprrafopredeter"/>
+    <w:link w:val="Ttulo1"/>
     <w:uiPriority w:val="9"/>
     <w:rsid w:val="00215B48"/>
     <w:rPr>
@@ -795,12 +1865,11 @@
       <w:szCs w:val="40"/>
     </w:rPr>
   </w:style>
-  <w:style w:type="character" w:customStyle="1" w:styleId="Heading2Char">
-    <w:name w:val="Heading 2 Char"/>
-    <w:basedOn w:val="DefaultParagraphFont"/>
-    <w:link w:val="Heading2"/>
+  <w:style w:type="character" w:customStyle="1" w:styleId="Ttulo2Car">
+    <w:name w:val="Título 2 Car"/>
+    <w:basedOn w:val="Fuentedeprrafopredeter"/>
+    <w:link w:val="Ttulo2"/>
     <w:uiPriority w:val="9"/>
-    <w:semiHidden/>
     <w:rsid w:val="00215B48"/>
     <w:rPr>
       <w:rFonts w:asciiTheme="majorHAnsi" w:eastAsiaTheme="majorEastAsia" w:hAnsiTheme="majorHAnsi" w:cstheme="majorBidi"/>
@@ -809,12 +1878,11 @@
       <w:szCs w:val="32"/>
     </w:rPr>
   </w:style>
-  <w:style w:type="character" w:customStyle="1" w:styleId="Heading3Char">
-    <w:name w:val="Heading 3 Char"/>
-    <w:basedOn w:val="DefaultParagraphFont"/>
-    <w:link w:val="Heading3"/>
+  <w:style w:type="character" w:customStyle="1" w:styleId="Ttulo3Car">
+    <w:name w:val="Título 3 Car"/>
+    <w:basedOn w:val="Fuentedeprrafopredeter"/>
+    <w:link w:val="Ttulo3"/>
     <w:uiPriority w:val="9"/>
-    <w:semiHidden/>
     <w:rsid w:val="00215B48"/>
     <w:rPr>
       <w:rFonts w:eastAsiaTheme="majorEastAsia" w:cstheme="majorBidi"/>
@@ -823,10 +1891,10 @@
       <w:szCs w:val="28"/>
     </w:rPr>
   </w:style>
-  <w:style w:type="character" w:customStyle="1" w:styleId="Heading4Char">
-    <w:name w:val="Heading 4 Char"/>
-    <w:basedOn w:val="DefaultParagraphFont"/>
-    <w:link w:val="Heading4"/>
+  <w:style w:type="character" w:customStyle="1" w:styleId="Ttulo4Car">
+    <w:name w:val="Título 4 Car"/>
+    <w:basedOn w:val="Fuentedeprrafopredeter"/>
+    <w:link w:val="Ttulo4"/>
     <w:uiPriority w:val="9"/>
     <w:semiHidden/>
     <w:rsid w:val="00215B48"/>
@@ -837,10 +1905,10 @@
       <w:color w:val="0F4761" w:themeColor="accent1" w:themeShade="BF"/>
     </w:rPr>
   </w:style>
-  <w:style w:type="character" w:customStyle="1" w:styleId="Heading5Char">
-    <w:name w:val="Heading 5 Char"/>
-    <w:basedOn w:val="DefaultParagraphFont"/>
-    <w:link w:val="Heading5"/>
+  <w:style w:type="character" w:customStyle="1" w:styleId="Ttulo5Car">
+    <w:name w:val="Título 5 Car"/>
+    <w:basedOn w:val="Fuentedeprrafopredeter"/>
+    <w:link w:val="Ttulo5"/>
     <w:uiPriority w:val="9"/>
     <w:semiHidden/>
     <w:rsid w:val="00215B48"/>
@@ -849,10 +1917,10 @@
       <w:color w:val="0F4761" w:themeColor="accent1" w:themeShade="BF"/>
     </w:rPr>
   </w:style>
-  <w:style w:type="character" w:customStyle="1" w:styleId="Heading6Char">
-    <w:name w:val="Heading 6 Char"/>
-    <w:basedOn w:val="DefaultParagraphFont"/>
-    <w:link w:val="Heading6"/>
+  <w:style w:type="character" w:customStyle="1" w:styleId="Ttulo6Car">
+    <w:name w:val="Título 6 Car"/>
+    <w:basedOn w:val="Fuentedeprrafopredeter"/>
+    <w:link w:val="Ttulo6"/>
     <w:uiPriority w:val="9"/>
     <w:semiHidden/>
     <w:rsid w:val="00215B48"/>
@@ -863,10 +1931,10 @@
       <w:color w:val="595959" w:themeColor="text1" w:themeTint="A6"/>
     </w:rPr>
   </w:style>
-  <w:style w:type="character" w:customStyle="1" w:styleId="Heading7Char">
-    <w:name w:val="Heading 7 Char"/>
-    <w:basedOn w:val="DefaultParagraphFont"/>
-    <w:link w:val="Heading7"/>
+  <w:style w:type="character" w:customStyle="1" w:styleId="Ttulo7Car">
+    <w:name w:val="Título 7 Car"/>
+    <w:basedOn w:val="Fuentedeprrafopredeter"/>
+    <w:link w:val="Ttulo7"/>
     <w:uiPriority w:val="9"/>
     <w:semiHidden/>
     <w:rsid w:val="00215B48"/>
@@ -875,10 +1943,10 @@
       <w:color w:val="595959" w:themeColor="text1" w:themeTint="A6"/>
     </w:rPr>
   </w:style>
-  <w:style w:type="character" w:customStyle="1" w:styleId="Heading8Char">
-    <w:name w:val="Heading 8 Char"/>
-    <w:basedOn w:val="DefaultParagraphFont"/>
-    <w:link w:val="Heading8"/>
+  <w:style w:type="character" w:customStyle="1" w:styleId="Ttulo8Car">
+    <w:name w:val="Título 8 Car"/>
+    <w:basedOn w:val="Fuentedeprrafopredeter"/>
+    <w:link w:val="Ttulo8"/>
     <w:uiPriority w:val="9"/>
     <w:semiHidden/>
     <w:rsid w:val="00215B48"/>
@@ -889,10 +1957,10 @@
       <w:color w:val="272727" w:themeColor="text1" w:themeTint="D8"/>
     </w:rPr>
   </w:style>
-  <w:style w:type="character" w:customStyle="1" w:styleId="Heading9Char">
-    <w:name w:val="Heading 9 Char"/>
-    <w:basedOn w:val="DefaultParagraphFont"/>
-    <w:link w:val="Heading9"/>
+  <w:style w:type="character" w:customStyle="1" w:styleId="Ttulo9Car">
+    <w:name w:val="Título 9 Car"/>
+    <w:basedOn w:val="Fuentedeprrafopredeter"/>
+    <w:link w:val="Ttulo9"/>
     <w:uiPriority w:val="9"/>
     <w:semiHidden/>
     <w:rsid w:val="00215B48"/>
@@ -901,11 +1969,11 @@
       <w:color w:val="272727" w:themeColor="text1" w:themeTint="D8"/>
     </w:rPr>
   </w:style>
-  <w:style w:type="paragraph" w:styleId="Title">
+  <w:style w:type="paragraph" w:styleId="Ttulo">
     <w:name w:val="Title"/>
     <w:basedOn w:val="Normal"/>
     <w:next w:val="Normal"/>
-    <w:link w:val="TitleChar"/>
+    <w:link w:val="TtuloCar"/>
     <w:uiPriority w:val="10"/>
     <w:qFormat/>
     <w:rsid w:val="00215B48"/>
@@ -921,10 +1989,10 @@
       <w:szCs w:val="56"/>
     </w:rPr>
   </w:style>
-  <w:style w:type="character" w:customStyle="1" w:styleId="TitleChar">
-    <w:name w:val="Title Char"/>
-    <w:basedOn w:val="DefaultParagraphFont"/>
-    <w:link w:val="Title"/>
+  <w:style w:type="character" w:customStyle="1" w:styleId="TtuloCar">
+    <w:name w:val="Título Car"/>
+    <w:basedOn w:val="Fuentedeprrafopredeter"/>
+    <w:link w:val="Ttulo"/>
     <w:uiPriority w:val="10"/>
     <w:rsid w:val="00215B48"/>
     <w:rPr>
@@ -935,11 +2003,11 @@
       <w:szCs w:val="56"/>
     </w:rPr>
   </w:style>
-  <w:style w:type="paragraph" w:styleId="Subtitle">
+  <w:style w:type="paragraph" w:styleId="Subttulo">
     <w:name w:val="Subtitle"/>
     <w:basedOn w:val="Normal"/>
     <w:next w:val="Normal"/>
-    <w:link w:val="SubtitleChar"/>
+    <w:link w:val="SubttuloCar"/>
     <w:uiPriority w:val="11"/>
     <w:qFormat/>
     <w:rsid w:val="00215B48"/>
@@ -956,10 +2024,10 @@
       <w:szCs w:val="28"/>
     </w:rPr>
   </w:style>
-  <w:style w:type="character" w:customStyle="1" w:styleId="SubtitleChar">
-    <w:name w:val="Subtitle Char"/>
-    <w:basedOn w:val="DefaultParagraphFont"/>
-    <w:link w:val="Subtitle"/>
+  <w:style w:type="character" w:customStyle="1" w:styleId="SubttuloCar">
+    <w:name w:val="Subtítulo Car"/>
+    <w:basedOn w:val="Fuentedeprrafopredeter"/>
+    <w:link w:val="Subttulo"/>
     <w:uiPriority w:val="11"/>
     <w:rsid w:val="00215B48"/>
     <w:rPr>
@@ -970,11 +2038,11 @@
       <w:szCs w:val="28"/>
     </w:rPr>
   </w:style>
-  <w:style w:type="paragraph" w:styleId="Quote">
+  <w:style w:type="paragraph" w:styleId="Cita">
     <w:name w:val="Quote"/>
     <w:basedOn w:val="Normal"/>
     <w:next w:val="Normal"/>
-    <w:link w:val="QuoteChar"/>
+    <w:link w:val="CitaCar"/>
     <w:uiPriority w:val="29"/>
     <w:qFormat/>
     <w:rsid w:val="00215B48"/>
@@ -988,10 +2056,10 @@
       <w:color w:val="404040" w:themeColor="text1" w:themeTint="BF"/>
     </w:rPr>
   </w:style>
-  <w:style w:type="character" w:customStyle="1" w:styleId="QuoteChar">
-    <w:name w:val="Quote Char"/>
-    <w:basedOn w:val="DefaultParagraphFont"/>
-    <w:link w:val="Quote"/>
+  <w:style w:type="character" w:customStyle="1" w:styleId="CitaCar">
+    <w:name w:val="Cita Car"/>
+    <w:basedOn w:val="Fuentedeprrafopredeter"/>
+    <w:link w:val="Cita"/>
     <w:uiPriority w:val="29"/>
     <w:rsid w:val="00215B48"/>
     <w:rPr>
@@ -1000,7 +2068,7 @@
       <w:color w:val="404040" w:themeColor="text1" w:themeTint="BF"/>
     </w:rPr>
   </w:style>
-  <w:style w:type="paragraph" w:styleId="ListParagraph">
+  <w:style w:type="paragraph" w:styleId="Prrafodelista">
     <w:name w:val="List Paragraph"/>
     <w:basedOn w:val="Normal"/>
     <w:uiPriority w:val="34"/>
@@ -1011,9 +2079,9 @@
       <w:contextualSpacing/>
     </w:pPr>
   </w:style>
-  <w:style w:type="character" w:styleId="IntenseEmphasis">
+  <w:style w:type="character" w:styleId="nfasisintenso">
     <w:name w:val="Intense Emphasis"/>
-    <w:basedOn w:val="DefaultParagraphFont"/>
+    <w:basedOn w:val="Fuentedeprrafopredeter"/>
     <w:uiPriority w:val="21"/>
     <w:qFormat/>
     <w:rsid w:val="00215B48"/>
@@ -1023,11 +2091,11 @@
       <w:color w:val="0F4761" w:themeColor="accent1" w:themeShade="BF"/>
     </w:rPr>
   </w:style>
-  <w:style w:type="paragraph" w:styleId="IntenseQuote">
+  <w:style w:type="paragraph" w:styleId="Citadestacada">
     <w:name w:val="Intense Quote"/>
     <w:basedOn w:val="Normal"/>
     <w:next w:val="Normal"/>
-    <w:link w:val="IntenseQuoteChar"/>
+    <w:link w:val="CitadestacadaCar"/>
     <w:uiPriority w:val="30"/>
     <w:qFormat/>
     <w:rsid w:val="00215B48"/>
@@ -1046,10 +2114,10 @@
       <w:color w:val="0F4761" w:themeColor="accent1" w:themeShade="BF"/>
     </w:rPr>
   </w:style>
-  <w:style w:type="character" w:customStyle="1" w:styleId="IntenseQuoteChar">
-    <w:name w:val="Intense Quote Char"/>
-    <w:basedOn w:val="DefaultParagraphFont"/>
-    <w:link w:val="IntenseQuote"/>
+  <w:style w:type="character" w:customStyle="1" w:styleId="CitadestacadaCar">
+    <w:name w:val="Cita destacada Car"/>
+    <w:basedOn w:val="Fuentedeprrafopredeter"/>
+    <w:link w:val="Citadestacada"/>
     <w:uiPriority w:val="30"/>
     <w:rsid w:val="00215B48"/>
     <w:rPr>
@@ -1058,9 +2126,9 @@
       <w:color w:val="0F4761" w:themeColor="accent1" w:themeShade="BF"/>
     </w:rPr>
   </w:style>
-  <w:style w:type="character" w:styleId="IntenseReference">
+  <w:style w:type="character" w:styleId="Referenciaintensa">
     <w:name w:val="Intense Reference"/>
-    <w:basedOn w:val="DefaultParagraphFont"/>
+    <w:basedOn w:val="Fuentedeprrafopredeter"/>
     <w:uiPriority w:val="32"/>
     <w:qFormat/>
     <w:rsid w:val="00215B48"/>
@@ -1072,7 +2140,821 @@
       <w:spacing w:val="5"/>
     </w:rPr>
   </w:style>
+  <w:style w:type="paragraph" w:styleId="Sinespaciado">
+    <w:name w:val="No Spacing"/>
+    <w:link w:val="SinespaciadoCar"/>
+    <w:uiPriority w:val="1"/>
+    <w:qFormat/>
+    <w:rsid w:val="00861D13"/>
+    <w:pPr>
+      <w:spacing w:after="0" w:line="240" w:lineRule="auto"/>
+    </w:pPr>
+    <w:rPr>
+      <w:rFonts w:eastAsiaTheme="minorEastAsia"/>
+      <w:kern w:val="0"/>
+      <w:sz w:val="22"/>
+      <w:szCs w:val="22"/>
+      <w:lang w:val="es-ES" w:eastAsia="es-ES"/>
+      <w14:ligatures w14:val="none"/>
+    </w:rPr>
+  </w:style>
+  <w:style w:type="character" w:customStyle="1" w:styleId="SinespaciadoCar">
+    <w:name w:val="Sin espaciado Car"/>
+    <w:basedOn w:val="Fuentedeprrafopredeter"/>
+    <w:link w:val="Sinespaciado"/>
+    <w:uiPriority w:val="1"/>
+    <w:rsid w:val="00861D13"/>
+    <w:rPr>
+      <w:rFonts w:eastAsiaTheme="minorEastAsia"/>
+      <w:kern w:val="0"/>
+      <w:sz w:val="22"/>
+      <w:szCs w:val="22"/>
+      <w:lang w:val="es-ES" w:eastAsia="es-ES"/>
+      <w14:ligatures w14:val="none"/>
+    </w:rPr>
+  </w:style>
+  <w:style w:type="paragraph" w:styleId="TtuloTDC">
+    <w:name w:val="TOC Heading"/>
+    <w:basedOn w:val="Ttulo1"/>
+    <w:next w:val="Normal"/>
+    <w:uiPriority w:val="39"/>
+    <w:unhideWhenUsed/>
+    <w:qFormat/>
+    <w:rsid w:val="00FC3344"/>
+    <w:pPr>
+      <w:spacing w:before="240" w:after="0" w:line="259" w:lineRule="auto"/>
+      <w:outlineLvl w:val="9"/>
+    </w:pPr>
+    <w:rPr>
+      <w:kern w:val="0"/>
+      <w:sz w:val="32"/>
+      <w:szCs w:val="32"/>
+      <w:lang w:val="es-ES" w:eastAsia="es-ES"/>
+      <w14:ligatures w14:val="none"/>
+    </w:rPr>
+  </w:style>
+  <w:style w:type="paragraph" w:styleId="TDC2">
+    <w:name w:val="toc 2"/>
+    <w:basedOn w:val="Normal"/>
+    <w:next w:val="Normal"/>
+    <w:autoRedefine/>
+    <w:uiPriority w:val="39"/>
+    <w:unhideWhenUsed/>
+    <w:rsid w:val="00FC3344"/>
+    <w:pPr>
+      <w:spacing w:after="100" w:line="259" w:lineRule="auto"/>
+      <w:ind w:left="220"/>
+    </w:pPr>
+    <w:rPr>
+      <w:rFonts w:eastAsiaTheme="minorEastAsia" w:cs="Times New Roman"/>
+      <w:kern w:val="0"/>
+      <w:sz w:val="22"/>
+      <w:szCs w:val="22"/>
+      <w:lang w:val="es-ES" w:eastAsia="es-ES"/>
+      <w14:ligatures w14:val="none"/>
+    </w:rPr>
+  </w:style>
+  <w:style w:type="paragraph" w:styleId="TDC1">
+    <w:name w:val="toc 1"/>
+    <w:basedOn w:val="Normal"/>
+    <w:next w:val="Normal"/>
+    <w:autoRedefine/>
+    <w:uiPriority w:val="39"/>
+    <w:unhideWhenUsed/>
+    <w:rsid w:val="00FC3344"/>
+    <w:pPr>
+      <w:spacing w:after="100" w:line="259" w:lineRule="auto"/>
+    </w:pPr>
+    <w:rPr>
+      <w:rFonts w:eastAsiaTheme="minorEastAsia" w:cs="Times New Roman"/>
+      <w:kern w:val="0"/>
+      <w:sz w:val="22"/>
+      <w:szCs w:val="22"/>
+      <w:lang w:val="es-ES" w:eastAsia="es-ES"/>
+      <w14:ligatures w14:val="none"/>
+    </w:rPr>
+  </w:style>
+  <w:style w:type="paragraph" w:styleId="TDC3">
+    <w:name w:val="toc 3"/>
+    <w:basedOn w:val="Normal"/>
+    <w:next w:val="Normal"/>
+    <w:autoRedefine/>
+    <w:uiPriority w:val="39"/>
+    <w:unhideWhenUsed/>
+    <w:rsid w:val="00FC3344"/>
+    <w:pPr>
+      <w:spacing w:after="100" w:line="259" w:lineRule="auto"/>
+      <w:ind w:left="440"/>
+    </w:pPr>
+    <w:rPr>
+      <w:rFonts w:eastAsiaTheme="minorEastAsia" w:cs="Times New Roman"/>
+      <w:kern w:val="0"/>
+      <w:sz w:val="22"/>
+      <w:szCs w:val="22"/>
+      <w:lang w:val="es-ES" w:eastAsia="es-ES"/>
+      <w14:ligatures w14:val="none"/>
+    </w:rPr>
+  </w:style>
+  <w:style w:type="character" w:styleId="Hipervnculo">
+    <w:name w:val="Hyperlink"/>
+    <w:basedOn w:val="Fuentedeprrafopredeter"/>
+    <w:uiPriority w:val="99"/>
+    <w:unhideWhenUsed/>
+    <w:rsid w:val="00FC3344"/>
+    <w:rPr>
+      <w:color w:val="467886" w:themeColor="hyperlink"/>
+      <w:u w:val="single"/>
+    </w:rPr>
+  </w:style>
+  <w:style w:type="paragraph" w:styleId="Encabezado">
+    <w:name w:val="header"/>
+    <w:basedOn w:val="Normal"/>
+    <w:link w:val="EncabezadoCar"/>
+    <w:uiPriority w:val="99"/>
+    <w:unhideWhenUsed/>
+    <w:rsid w:val="00FC3344"/>
+    <w:pPr>
+      <w:tabs>
+        <w:tab w:val="center" w:pos="4252"/>
+        <w:tab w:val="right" w:pos="8504"/>
+      </w:tabs>
+      <w:spacing w:after="0" w:line="240" w:lineRule="auto"/>
+    </w:pPr>
+  </w:style>
+  <w:style w:type="character" w:customStyle="1" w:styleId="EncabezadoCar">
+    <w:name w:val="Encabezado Car"/>
+    <w:basedOn w:val="Fuentedeprrafopredeter"/>
+    <w:link w:val="Encabezado"/>
+    <w:uiPriority w:val="99"/>
+    <w:rsid w:val="00FC3344"/>
+  </w:style>
+  <w:style w:type="paragraph" w:styleId="Piedepgina">
+    <w:name w:val="footer"/>
+    <w:basedOn w:val="Normal"/>
+    <w:link w:val="PiedepginaCar"/>
+    <w:uiPriority w:val="99"/>
+    <w:unhideWhenUsed/>
+    <w:rsid w:val="00FC3344"/>
+    <w:pPr>
+      <w:tabs>
+        <w:tab w:val="center" w:pos="4252"/>
+        <w:tab w:val="right" w:pos="8504"/>
+      </w:tabs>
+      <w:spacing w:after="0" w:line="240" w:lineRule="auto"/>
+    </w:pPr>
+  </w:style>
+  <w:style w:type="character" w:customStyle="1" w:styleId="PiedepginaCar">
+    <w:name w:val="Pie de página Car"/>
+    <w:basedOn w:val="Fuentedeprrafopredeter"/>
+    <w:link w:val="Piedepgina"/>
+    <w:uiPriority w:val="99"/>
+    <w:rsid w:val="00FC3344"/>
+  </w:style>
 </w:styles>
+</file>
+
+<file path=word/glossary/document.xml><?xml version="1.0" encoding="utf-8"?>
+<w:glossaryDocument xmlns:wpc="http://schemas.microsoft.com/office/word/2010/wordprocessingCanvas" xmlns:cx="http://schemas.microsoft.com/office/drawing/2014/chartex" xmlns:cx1="http://schemas.microsoft.com/office/drawing/2015/9/8/chartex" xmlns:cx2="http://schemas.microsoft.com/office/drawing/2015/10/21/chartex" xmlns:cx3="http://schemas.microsoft.com/office/drawing/2016/5/9/chartex" xmlns:cx4="http://schemas.microsoft.com/office/drawing/2016/5/10/chartex" xmlns:cx5="http://schemas.microsoft.com/office/drawing/2016/5/11/chartex" xmlns:cx6="http://schemas.microsoft.com/office/drawing/2016/5/12/chartex" xmlns:cx7="http://schemas.microsoft.com/office/drawing/2016/5/13/chartex" xmlns:cx8="http://schemas.microsoft.com/office/drawing/2016/5/14/chartex" xmlns:mc="http://schemas.openxmlformats.org/markup-compatibility/2006" xmlns:aink="http://schemas.microsoft.com/office/drawing/2016/ink" xmlns:am3d="http://schemas.microsoft.com/office/drawing/2017/model3d" xmlns:o="urn:schemas-microsoft-com:office:office" xmlns:oel="http://schemas.microsoft.com/office/2019/extlst" xmlns:r="http://schemas.openxmlformats.org/officeDocument/2006/relationships" xmlns:m="http://schemas.openxmlformats.org/officeDocument/2006/math" xmlns:v="urn:schemas-microsoft-com:vml" xmlns:wp14="http://schemas.microsoft.com/office/word/2010/wordprocessingDrawing" xmlns:wp="http://schemas.openxmlformats.org/drawingml/2006/wordprocessingDrawing" xmlns:w10="urn:schemas-microsoft-com:office:word" xmlns:w="http://schemas.openxmlformats.org/wordprocessingml/2006/main" xmlns:w14="http://schemas.microsoft.com/office/word/2010/wordml" xmlns:w15="http://schemas.microsoft.com/office/word/2012/wordml" xmlns:w16cex="http://schemas.microsoft.com/office/word/2018/wordml/cex" xmlns:w16cid="http://schemas.microsoft.com/office/word/2016/wordml/cid" xmlns:w16="http://schemas.microsoft.com/office/word/2018/wordml" xmlns:w16du="http://schemas.microsoft.com/office/word/2023/wordml/word16du" xmlns:w16sdtdh="http://schemas.microsoft.com/office/word/2020/wordml/sdtdatahash" xmlns:w16se="http://schemas.microsoft.com/office/word/2015/wordml/symex" xmlns:wpg="http://schemas.microsoft.com/office/word/2010/wordprocessingGroup" xmlns:wpi="http://schemas.microsoft.com/office/word/2010/wordprocessingInk" xmlns:wne="http://schemas.microsoft.com/office/word/2006/wordml" xmlns:wps="http://schemas.microsoft.com/office/word/2010/wordprocessingShape" mc:Ignorable="w14 w15 w16se w16cid w16 w16cex w16sdtdh w16du wp14">
+  <w:docParts>
+    <w:docPart>
+      <w:docPartPr>
+        <w:name w:val="FA62E6C5B6D24868BBAE991B73900A65"/>
+        <w:category>
+          <w:name w:val="General"/>
+          <w:gallery w:val="placeholder"/>
+        </w:category>
+        <w:types>
+          <w:type w:val="bbPlcHdr"/>
+        </w:types>
+        <w:behaviors>
+          <w:behavior w:val="content"/>
+        </w:behaviors>
+        <w:guid w:val="{2976CCFB-E6D9-450D-9D9C-67011F270EEB}"/>
+      </w:docPartPr>
+      <w:docPartBody>
+        <w:p>
+          <w:pPr>
+            <w:pStyle w:val="FA62E6C5B6D24868BBAE991B73900A65"/>
+          </w:pPr>
+          <w:r>
+            <w:rPr>
+              <w:rFonts w:asciiTheme="majorHAnsi" w:eastAsiaTheme="majorEastAsia" w:hAnsiTheme="majorHAnsi" w:cstheme="majorBidi"/>
+              <w:color w:val="156082" w:themeColor="accent1"/>
+              <w:sz w:val="88"/>
+              <w:szCs w:val="88"/>
+            </w:rPr>
+            <w:t>[Título del documento]</w:t>
+          </w:r>
+        </w:p>
+      </w:docPartBody>
+    </w:docPart>
+    <w:docPart>
+      <w:docPartPr>
+        <w:name w:val="65ED865604C54C5CBD24C5FAF48C2C91"/>
+        <w:category>
+          <w:name w:val="General"/>
+          <w:gallery w:val="placeholder"/>
+        </w:category>
+        <w:types>
+          <w:type w:val="bbPlcHdr"/>
+        </w:types>
+        <w:behaviors>
+          <w:behavior w:val="content"/>
+        </w:behaviors>
+        <w:guid w:val="{E517A46F-2A17-4705-B6C4-9274F1B786E2}"/>
+      </w:docPartPr>
+      <w:docPartBody>
+        <w:p>
+          <w:pPr>
+            <w:pStyle w:val="65ED865604C54C5CBD24C5FAF48C2C91"/>
+          </w:pPr>
+          <w:r>
+            <w:rPr>
+              <w:color w:val="156082" w:themeColor="accent1"/>
+              <w:sz w:val="28"/>
+              <w:szCs w:val="28"/>
+            </w:rPr>
+            <w:t>[Nombre del autor]</w:t>
+          </w:r>
+        </w:p>
+      </w:docPartBody>
+    </w:docPart>
+    <w:docPart>
+      <w:docPartPr>
+        <w:name w:val="4FD08A31248C43889BF5836B033BE872"/>
+        <w:category>
+          <w:name w:val="General"/>
+          <w:gallery w:val="placeholder"/>
+        </w:category>
+        <w:types>
+          <w:type w:val="bbPlcHdr"/>
+        </w:types>
+        <w:behaviors>
+          <w:behavior w:val="content"/>
+        </w:behaviors>
+        <w:guid w:val="{01733E8E-2335-4ABB-A86D-BCE093468604}"/>
+      </w:docPartPr>
+      <w:docPartBody>
+        <w:p>
+          <w:pPr>
+            <w:pStyle w:val="4FD08A31248C43889BF5836B033BE872"/>
+          </w:pPr>
+          <w:r>
+            <w:rPr>
+              <w:color w:val="156082" w:themeColor="accent1"/>
+              <w:sz w:val="28"/>
+              <w:szCs w:val="28"/>
+            </w:rPr>
+            <w:t>[Fecha]</w:t>
+          </w:r>
+        </w:p>
+      </w:docPartBody>
+    </w:docPart>
+  </w:docParts>
+</w:glossaryDocument>
+</file>
+
+<file path=word/glossary/fontTable.xml><?xml version="1.0" encoding="utf-8"?>
+<w:fonts xmlns:mc="http://schemas.openxmlformats.org/markup-compatibility/2006" xmlns:r="http://schemas.openxmlformats.org/officeDocument/2006/relationships" xmlns:w="http://schemas.openxmlformats.org/wordprocessingml/2006/main" xmlns:w14="http://schemas.microsoft.com/office/word/2010/wordml" xmlns:w15="http://schemas.microsoft.com/office/word/2012/wordml" xmlns:w16cex="http://schemas.microsoft.com/office/word/2018/wordml/cex" xmlns:w16cid="http://schemas.microsoft.com/office/word/2016/wordml/cid" xmlns:w16="http://schemas.microsoft.com/office/word/2018/wordml" xmlns:w16du="http://schemas.microsoft.com/office/word/2023/wordml/word16du" xmlns:w16sdtdh="http://schemas.microsoft.com/office/word/2020/wordml/sdtdatahash" xmlns:w16se="http://schemas.microsoft.com/office/word/2015/wordml/symex" mc:Ignorable="w14 w15 w16se w16cid w16 w16cex w16sdtdh w16du">
+  <w:font w:name="Times New Roman">
+    <w:panose1 w:val="02020603050405020304"/>
+    <w:charset w:val="00"/>
+    <w:family w:val="roman"/>
+    <w:pitch w:val="variable"/>
+    <w:sig w:usb0="E0002EFF" w:usb1="C000785B" w:usb2="00000009" w:usb3="00000000" w:csb0="000001FF" w:csb1="00000000"/>
+  </w:font>
+  <w:font w:name="Aptos">
+    <w:charset w:val="00"/>
+    <w:family w:val="swiss"/>
+    <w:pitch w:val="variable"/>
+    <w:sig w:usb0="20000287" w:usb1="00000003" w:usb2="00000000" w:usb3="00000000" w:csb0="0000019F" w:csb1="00000000"/>
+  </w:font>
+  <w:font w:name="Aptos Display">
+    <w:charset w:val="00"/>
+    <w:family w:val="swiss"/>
+    <w:pitch w:val="variable"/>
+    <w:sig w:usb0="20000287" w:usb1="00000003" w:usb2="00000000" w:usb3="00000000" w:csb0="0000019F" w:csb1="00000000"/>
+  </w:font>
+  <w:font w:name="Arial">
+    <w:panose1 w:val="020B0604020202020204"/>
+    <w:charset w:val="00"/>
+    <w:family w:val="swiss"/>
+    <w:pitch w:val="variable"/>
+    <w:sig w:usb0="E0002EFF" w:usb1="C000785B" w:usb2="00000009" w:usb3="00000000" w:csb0="000001FF" w:csb1="00000000"/>
+  </w:font>
+</w:fonts>
+</file>
+
+<file path=word/glossary/settings.xml><?xml version="1.0" encoding="utf-8"?>
+<w:settings xmlns:mc="http://schemas.openxmlformats.org/markup-compatibility/2006" xmlns:o="urn:schemas-microsoft-com:office:office" xmlns:r="http://schemas.openxmlformats.org/officeDocument/2006/relationships" xmlns:m="http://schemas.openxmlformats.org/officeDocument/2006/math" xmlns:v="urn:schemas-microsoft-com:vml" xmlns:w10="urn:schemas-microsoft-com:office:word" xmlns:w="http://schemas.openxmlformats.org/wordprocessingml/2006/main" xmlns:w14="http://schemas.microsoft.com/office/word/2010/wordml" xmlns:w15="http://schemas.microsoft.com/office/word/2012/wordml" xmlns:w16cex="http://schemas.microsoft.com/office/word/2018/wordml/cex" xmlns:w16cid="http://schemas.microsoft.com/office/word/2016/wordml/cid" xmlns:w16="http://schemas.microsoft.com/office/word/2018/wordml" xmlns:w16du="http://schemas.microsoft.com/office/word/2023/wordml/word16du" xmlns:w16sdtdh="http://schemas.microsoft.com/office/word/2020/wordml/sdtdatahash" xmlns:w16se="http://schemas.microsoft.com/office/word/2015/wordml/symex" xmlns:sl="http://schemas.openxmlformats.org/schemaLibrary/2006/main" mc:Ignorable="w14 w15 w16se w16cid w16 w16cex w16sdtdh w16du">
+  <w:view w:val="normal"/>
+  <w:defaultTabStop w:val="708"/>
+  <w:hyphenationZone w:val="425"/>
+  <w:characterSpacingControl w:val="doNotCompress"/>
+  <w:compat>
+    <w:useFELayout/>
+    <w:compatSetting w:name="compatibilityMode" w:uri="http://schemas.microsoft.com/office/word" w:val="15"/>
+    <w:compatSetting w:name="overrideTableStyleFontSizeAndJustification" w:uri="http://schemas.microsoft.com/office/word" w:val="1"/>
+    <w:compatSetting w:name="enableOpenTypeFeatures" w:uri="http://schemas.microsoft.com/office/word" w:val="1"/>
+    <w:compatSetting w:name="doNotFlipMirrorIndents" w:uri="http://schemas.microsoft.com/office/word" w:val="1"/>
+    <w:compatSetting w:name="differentiateMultirowTableHeaders" w:uri="http://schemas.microsoft.com/office/word" w:val="1"/>
+    <w:compatSetting w:name="useWord2013TrackBottomHyphenation" w:uri="http://schemas.microsoft.com/office/word" w:val="0"/>
+  </w:compat>
+  <w:rsids>
+    <w:rsidRoot w:val="003A7671"/>
+    <w:rsid w:val="003A7671"/>
+    <w:rsid w:val="00544611"/>
+    <w:rsid w:val="00715D99"/>
+  </w:rsids>
+  <m:mathPr>
+    <m:mathFont m:val="Cambria Math"/>
+    <m:brkBin m:val="before"/>
+    <m:brkBinSub m:val="--"/>
+    <m:smallFrac m:val="0"/>
+    <m:dispDef/>
+    <m:lMargin m:val="0"/>
+    <m:rMargin m:val="0"/>
+    <m:defJc m:val="centerGroup"/>
+    <m:wrapIndent m:val="1440"/>
+    <m:intLim m:val="subSup"/>
+    <m:naryLim m:val="undOvr"/>
+  </m:mathPr>
+  <w:themeFontLang w:val="es-ES"/>
+  <w:clrSchemeMapping w:bg1="light1" w:t1="dark1" w:bg2="light2" w:t2="dark2" w:accent1="accent1" w:accent2="accent2" w:accent3="accent3" w:accent4="accent4" w:accent5="accent5" w:accent6="accent6" w:hyperlink="hyperlink" w:followedHyperlink="followedHyperlink"/>
+  <w:decimalSymbol w:val="."/>
+  <w:listSeparator w:val=","/>
+  <w15:chartTrackingRefBased/>
+</w:settings>
+</file>
+
+<file path=word/glossary/styles.xml><?xml version="1.0" encoding="utf-8"?>
+<w:styles xmlns:mc="http://schemas.openxmlformats.org/markup-compatibility/2006" xmlns:r="http://schemas.openxmlformats.org/officeDocument/2006/relationships" xmlns:w="http://schemas.openxmlformats.org/wordprocessingml/2006/main" xmlns:w14="http://schemas.microsoft.com/office/word/2010/wordml" xmlns:w15="http://schemas.microsoft.com/office/word/2012/wordml" xmlns:w16cex="http://schemas.microsoft.com/office/word/2018/wordml/cex" xmlns:w16cid="http://schemas.microsoft.com/office/word/2016/wordml/cid" xmlns:w16="http://schemas.microsoft.com/office/word/2018/wordml" xmlns:w16du="http://schemas.microsoft.com/office/word/2023/wordml/word16du" xmlns:w16sdtdh="http://schemas.microsoft.com/office/word/2020/wordml/sdtdatahash" xmlns:w16se="http://schemas.microsoft.com/office/word/2015/wordml/symex" mc:Ignorable="w14 w15 w16se w16cid w16 w16cex w16sdtdh w16du">
+  <w:docDefaults>
+    <w:rPrDefault>
+      <w:rPr>
+        <w:rFonts w:asciiTheme="minorHAnsi" w:eastAsiaTheme="minorEastAsia" w:hAnsiTheme="minorHAnsi" w:cstheme="minorBidi"/>
+        <w:kern w:val="2"/>
+        <w:sz w:val="24"/>
+        <w:szCs w:val="24"/>
+        <w:lang w:val="es-ES" w:eastAsia="es-ES" w:bidi="ar-SA"/>
+        <w14:ligatures w14:val="standardContextual"/>
+      </w:rPr>
+    </w:rPrDefault>
+    <w:pPrDefault>
+      <w:pPr>
+        <w:spacing w:after="160" w:line="278" w:lineRule="auto"/>
+      </w:pPr>
+    </w:pPrDefault>
+  </w:docDefaults>
+  <w:latentStyles w:defLockedState="0" w:defUIPriority="99" w:defSemiHidden="0" w:defUnhideWhenUsed="0" w:defQFormat="0" w:count="376">
+    <w:lsdException w:name="Normal" w:uiPriority="0" w:qFormat="1"/>
+    <w:lsdException w:name="heading 1" w:uiPriority="9" w:qFormat="1"/>
+    <w:lsdException w:name="heading 2" w:semiHidden="1" w:uiPriority="9" w:unhideWhenUsed="1" w:qFormat="1"/>
+    <w:lsdException w:name="heading 3" w:semiHidden="1" w:uiPriority="9" w:unhideWhenUsed="1" w:qFormat="1"/>
+    <w:lsdException w:name="heading 4" w:semiHidden="1" w:uiPriority="9" w:unhideWhenUsed="1" w:qFormat="1"/>
+    <w:lsdException w:name="heading 5" w:semiHidden="1" w:uiPriority="9" w:unhideWhenUsed="1" w:qFormat="1"/>
+    <w:lsdException w:name="heading 6" w:semiHidden="1" w:uiPriority="9" w:unhideWhenUsed="1" w:qFormat="1"/>
+    <w:lsdException w:name="heading 7" w:semiHidden="1" w:uiPriority="9" w:unhideWhenUsed="1" w:qFormat="1"/>
+    <w:lsdException w:name="heading 8" w:semiHidden="1" w:uiPriority="9" w:unhideWhenUsed="1" w:qFormat="1"/>
+    <w:lsdException w:name="heading 9" w:semiHidden="1" w:uiPriority="9" w:unhideWhenUsed="1" w:qFormat="1"/>
+    <w:lsdException w:name="index 1" w:semiHidden="1" w:unhideWhenUsed="1"/>
+    <w:lsdException w:name="index 2" w:semiHidden="1" w:unhideWhenUsed="1"/>
+    <w:lsdException w:name="index 3" w:semiHidden="1" w:unhideWhenUsed="1"/>
+    <w:lsdException w:name="index 4" w:semiHidden="1" w:unhideWhenUsed="1"/>
+    <w:lsdException w:name="index 5" w:semiHidden="1" w:unhideWhenUsed="1"/>
+    <w:lsdException w:name="index 6" w:semiHidden="1" w:unhideWhenUsed="1"/>
+    <w:lsdException w:name="index 7" w:semiHidden="1" w:unhideWhenUsed="1"/>
+    <w:lsdException w:name="index 8" w:semiHidden="1" w:unhideWhenUsed="1"/>
+    <w:lsdException w:name="index 9" w:semiHidden="1" w:unhideWhenUsed="1"/>
+    <w:lsdException w:name="toc 1" w:semiHidden="1" w:uiPriority="39" w:unhideWhenUsed="1"/>
+    <w:lsdException w:name="toc 2" w:semiHidden="1" w:uiPriority="39" w:unhideWhenUsed="1"/>
+    <w:lsdException w:name="toc 3" w:semiHidden="1" w:uiPriority="39" w:unhideWhenUsed="1"/>
+    <w:lsdException w:name="toc 4" w:semiHidden="1" w:uiPriority="39" w:unhideWhenUsed="1"/>
+    <w:lsdException w:name="toc 5" w:semiHidden="1" w:uiPriority="39" w:unhideWhenUsed="1"/>
+    <w:lsdException w:name="toc 6" w:semiHidden="1" w:uiPriority="39" w:unhideWhenUsed="1"/>
+    <w:lsdException w:name="toc 7" w:semiHidden="1" w:uiPriority="39" w:unhideWhenUsed="1"/>
+    <w:lsdException w:name="toc 8" w:semiHidden="1" w:uiPriority="39" w:unhideWhenUsed="1"/>
+    <w:lsdException w:name="toc 9" w:semiHidden="1" w:uiPriority="39" w:unhideWhenUsed="1"/>
+    <w:lsdException w:name="Normal Indent" w:semiHidden="1" w:unhideWhenUsed="1"/>
+    <w:lsdException w:name="footnote text" w:semiHidden="1" w:unhideWhenUsed="1"/>
+    <w:lsdException w:name="annotation text" w:semiHidden="1" w:unhideWhenUsed="1"/>
+    <w:lsdException w:name="header" w:semiHidden="1" w:unhideWhenUsed="1"/>
+    <w:lsdException w:name="footer" w:semiHidden="1" w:unhideWhenUsed="1"/>
+    <w:lsdException w:name="index heading" w:semiHidden="1" w:unhideWhenUsed="1"/>
+    <w:lsdException w:name="caption" w:semiHidden="1" w:uiPriority="35" w:unhideWhenUsed="1" w:qFormat="1"/>
+    <w:lsdException w:name="table of figures" w:semiHidden="1" w:unhideWhenUsed="1"/>
+    <w:lsdException w:name="envelope address" w:semiHidden="1" w:unhideWhenUsed="1"/>
+    <w:lsdException w:name="envelope return" w:semiHidden="1" w:unhideWhenUsed="1"/>
+    <w:lsdException w:name="footnote reference" w:semiHidden="1" w:unhideWhenUsed="1"/>
+    <w:lsdException w:name="annotation reference" w:semiHidden="1" w:unhideWhenUsed="1"/>
+    <w:lsdException w:name="line number" w:semiHidden="1" w:unhideWhenUsed="1"/>
+    <w:lsdException w:name="page number" w:semiHidden="1" w:unhideWhenUsed="1"/>
+    <w:lsdException w:name="endnote reference" w:semiHidden="1" w:unhideWhenUsed="1"/>
+    <w:lsdException w:name="endnote text" w:semiHidden="1" w:unhideWhenUsed="1"/>
+    <w:lsdException w:name="table of authorities" w:semiHidden="1" w:unhideWhenUsed="1"/>
+    <w:lsdException w:name="macro" w:semiHidden="1" w:unhideWhenUsed="1"/>
+    <w:lsdException w:name="toa heading" w:semiHidden="1" w:unhideWhenUsed="1"/>
+    <w:lsdException w:name="List" w:semiHidden="1" w:unhideWhenUsed="1"/>
+    <w:lsdException w:name="List Bullet" w:semiHidden="1" w:unhideWhenUsed="1"/>
+    <w:lsdException w:name="List Number" w:semiHidden="1" w:unhideWhenUsed="1"/>
+    <w:lsdException w:name="List 2" w:semiHidden="1" w:unhideWhenUsed="1"/>
+    <w:lsdException w:name="List 3" w:semiHidden="1" w:unhideWhenUsed="1"/>
+    <w:lsdException w:name="List 4" w:semiHidden="1" w:unhideWhenUsed="1"/>
+    <w:lsdException w:name="List 5" w:semiHidden="1" w:unhideWhenUsed="1"/>
+    <w:lsdException w:name="List Bullet 2" w:semiHidden="1" w:unhideWhenUsed="1"/>
+    <w:lsdException w:name="List Bullet 3" w:semiHidden="1" w:unhideWhenUsed="1"/>
+    <w:lsdException w:name="List Bullet 4" w:semiHidden="1" w:unhideWhenUsed="1"/>
+    <w:lsdException w:name="List Bullet 5" w:semiHidden="1" w:unhideWhenUsed="1"/>
+    <w:lsdException w:name="List Number 2" w:semiHidden="1" w:unhideWhenUsed="1"/>
+    <w:lsdException w:name="List Number 3" w:semiHidden="1" w:unhideWhenUsed="1"/>
+    <w:lsdException w:name="List Number 4" w:semiHidden="1" w:unhideWhenUsed="1"/>
+    <w:lsdException w:name="List Number 5" w:semiHidden="1" w:unhideWhenUsed="1"/>
+    <w:lsdException w:name="Title" w:uiPriority="10" w:qFormat="1"/>
+    <w:lsdException w:name="Closing" w:semiHidden="1" w:unhideWhenUsed="1"/>
+    <w:lsdException w:name="Signature" w:semiHidden="1" w:unhideWhenUsed="1"/>
+    <w:lsdException w:name="Default Paragraph Font" w:semiHidden="1" w:uiPriority="1" w:unhideWhenUsed="1"/>
+    <w:lsdException w:name="Body Text" w:semiHidden="1" w:unhideWhenUsed="1"/>
+    <w:lsdException w:name="Body Text Indent" w:semiHidden="1" w:unhideWhenUsed="1"/>
+    <w:lsdException w:name="List Continue" w:semiHidden="1" w:unhideWhenUsed="1"/>
+    <w:lsdException w:name="List Continue 2" w:semiHidden="1" w:unhideWhenUsed="1"/>
+    <w:lsdException w:name="List Continue 3" w:semiHidden="1" w:unhideWhenUsed="1"/>
+    <w:lsdException w:name="List Continue 4" w:semiHidden="1" w:unhideWhenUsed="1"/>
+    <w:lsdException w:name="List Continue 5" w:semiHidden="1" w:unhideWhenUsed="1"/>
+    <w:lsdException w:name="Message Header" w:semiHidden="1" w:unhideWhenUsed="1"/>
+    <w:lsdException w:name="Subtitle" w:uiPriority="11" w:qFormat="1"/>
+    <w:lsdException w:name="Salutation" w:semiHidden="1" w:unhideWhenUsed="1"/>
+    <w:lsdException w:name="Date" w:semiHidden="1" w:unhideWhenUsed="1"/>
+    <w:lsdException w:name="Body Text First Indent" w:semiHidden="1" w:unhideWhenUsed="1"/>
+    <w:lsdException w:name="Body Text First Indent 2" w:semiHidden="1" w:unhideWhenUsed="1"/>
+    <w:lsdException w:name="Note Heading" w:semiHidden="1" w:unhideWhenUsed="1"/>
+    <w:lsdException w:name="Body Text 2" w:semiHidden="1" w:unhideWhenUsed="1"/>
+    <w:lsdException w:name="Body Text 3" w:semiHidden="1" w:unhideWhenUsed="1"/>
+    <w:lsdException w:name="Body Text Indent 2" w:semiHidden="1" w:unhideWhenUsed="1"/>
+    <w:lsdException w:name="Body Text Indent 3" w:semiHidden="1" w:unhideWhenUsed="1"/>
+    <w:lsdException w:name="Block Text" w:semiHidden="1" w:unhideWhenUsed="1"/>
+    <w:lsdException w:name="Hyperlink" w:semiHidden="1" w:unhideWhenUsed="1"/>
+    <w:lsdException w:name="FollowedHyperlink" w:semiHidden="1" w:unhideWhenUsed="1"/>
+    <w:lsdException w:name="Strong" w:uiPriority="22" w:qFormat="1"/>
+    <w:lsdException w:name="Emphasis" w:uiPriority="20" w:qFormat="1"/>
+    <w:lsdException w:name="Document Map" w:semiHidden="1" w:unhideWhenUsed="1"/>
+    <w:lsdException w:name="Plain Text" w:semiHidden="1" w:unhideWhenUsed="1"/>
+    <w:lsdException w:name="E-mail Signature" w:semiHidden="1" w:unhideWhenUsed="1"/>
+    <w:lsdException w:name="HTML Top of Form" w:semiHidden="1" w:unhideWhenUsed="1"/>
+    <w:lsdException w:name="HTML Bottom of Form" w:semiHidden="1" w:unhideWhenUsed="1"/>
+    <w:lsdException w:name="Normal (Web)" w:semiHidden="1" w:unhideWhenUsed="1"/>
+    <w:lsdException w:name="HTML Acronym" w:semiHidden="1" w:unhideWhenUsed="1"/>
+    <w:lsdException w:name="HTML Address" w:semiHidden="1" w:unhideWhenUsed="1"/>
+    <w:lsdException w:name="HTML Cite" w:semiHidden="1" w:unhideWhenUsed="1"/>
+    <w:lsdException w:name="HTML Code" w:semiHidden="1" w:unhideWhenUsed="1"/>
+    <w:lsdException w:name="HTML Definition" w:semiHidden="1" w:unhideWhenUsed="1"/>
+    <w:lsdException w:name="HTML Keyboard" w:semiHidden="1" w:unhideWhenUsed="1"/>
+    <w:lsdException w:name="HTML Preformatted" w:semiHidden="1" w:unhideWhenUsed="1"/>
+    <w:lsdException w:name="HTML Sample" w:semiHidden="1" w:unhideWhenUsed="1"/>
+    <w:lsdException w:name="HTML Typewriter" w:semiHidden="1" w:unhideWhenUsed="1"/>
+    <w:lsdException w:name="HTML Variable" w:semiHidden="1" w:unhideWhenUsed="1"/>
+    <w:lsdException w:name="Normal Table" w:semiHidden="1" w:unhideWhenUsed="1"/>
+    <w:lsdException w:name="annotation subject" w:semiHidden="1" w:unhideWhenUsed="1"/>
+    <w:lsdException w:name="No List" w:semiHidden="1" w:unhideWhenUsed="1"/>
+    <w:lsdException w:name="Outline List 1" w:semiHidden="1" w:unhideWhenUsed="1"/>
+    <w:lsdException w:name="Outline List 2" w:semiHidden="1" w:unhideWhenUsed="1"/>
+    <w:lsdException w:name="Outline List 3" w:semiHidden="1" w:unhideWhenUsed="1"/>
+    <w:lsdException w:name="Table Simple 1" w:semiHidden="1" w:unhideWhenUsed="1"/>
+    <w:lsdException w:name="Table Simple 2" w:semiHidden="1" w:unhideWhenUsed="1"/>
+    <w:lsdException w:name="Table Simple 3" w:semiHidden="1" w:unhideWhenUsed="1"/>
+    <w:lsdException w:name="Table Classic 1" w:semiHidden="1" w:unhideWhenUsed="1"/>
+    <w:lsdException w:name="Table Classic 2" w:semiHidden="1" w:unhideWhenUsed="1"/>
+    <w:lsdException w:name="Table Classic 3" w:semiHidden="1" w:unhideWhenUsed="1"/>
+    <w:lsdException w:name="Table Classic 4" w:semiHidden="1" w:unhideWhenUsed="1"/>
+    <w:lsdException w:name="Table Colorful 1" w:semiHidden="1" w:unhideWhenUsed="1"/>
+    <w:lsdException w:name="Table Colorful 2" w:semiHidden="1" w:unhideWhenUsed="1"/>
+    <w:lsdException w:name="Table Colorful 3" w:semiHidden="1" w:unhideWhenUsed="1"/>
+    <w:lsdException w:name="Table Columns 1" w:semiHidden="1" w:unhideWhenUsed="1"/>
+    <w:lsdException w:name="Table Columns 2" w:semiHidden="1" w:unhideWhenUsed="1"/>
+    <w:lsdException w:name="Table Columns 3" w:semiHidden="1" w:unhideWhenUsed="1"/>
+    <w:lsdException w:name="Table Columns 4" w:semiHidden="1" w:unhideWhenUsed="1"/>
+    <w:lsdException w:name="Table Columns 5" w:semiHidden="1" w:unhideWhenUsed="1"/>
+    <w:lsdException w:name="Table Grid 1" w:semiHidden="1" w:unhideWhenUsed="1"/>
+    <w:lsdException w:name="Table Grid 2" w:semiHidden="1" w:unhideWhenUsed="1"/>
+    <w:lsdException w:name="Table Grid 3" w:semiHidden="1" w:unhideWhenUsed="1"/>
+    <w:lsdException w:name="Table Grid 4" w:semiHidden="1" w:unhideWhenUsed="1"/>
+    <w:lsdException w:name="Table Grid 5" w:semiHidden="1" w:unhideWhenUsed="1"/>
+    <w:lsdException w:name="Table Grid 6" w:semiHidden="1" w:unhideWhenUsed="1"/>
+    <w:lsdException w:name="Table Grid 7" w:semiHidden="1" w:unhideWhenUsed="1"/>
+    <w:lsdException w:name="Table Grid 8" w:semiHidden="1" w:unhideWhenUsed="1"/>
+    <w:lsdException w:name="Table List 1" w:semiHidden="1" w:unhideWhenUsed="1"/>
+    <w:lsdException w:name="Table List 2" w:semiHidden="1" w:unhideWhenUsed="1"/>
+    <w:lsdException w:name="Table List 3" w:semiHidden="1" w:unhideWhenUsed="1"/>
+    <w:lsdException w:name="Table List 4" w:semiHidden="1" w:unhideWhenUsed="1"/>
+    <w:lsdException w:name="Table List 5" w:semiHidden="1" w:unhideWhenUsed="1"/>
+    <w:lsdException w:name="Table List 6" w:semiHidden="1" w:unhideWhenUsed="1"/>
+    <w:lsdException w:name="Table List 7" w:semiHidden="1" w:unhideWhenUsed="1"/>
+    <w:lsdException w:name="Table List 8" w:semiHidden="1" w:unhideWhenUsed="1"/>
+    <w:lsdException w:name="Table 3D effects 1" w:semiHidden="1" w:unhideWhenUsed="1"/>
+    <w:lsdException w:name="Table 3D effects 2" w:semiHidden="1" w:unhideWhenUsed="1"/>
+    <w:lsdException w:name="Table 3D effects 3" w:semiHidden="1" w:unhideWhenUsed="1"/>
+    <w:lsdException w:name="Table Contemporary" w:semiHidden="1" w:unhideWhenUsed="1"/>
+    <w:lsdException w:name="Table Elegant" w:semiHidden="1" w:unhideWhenUsed="1"/>
+    <w:lsdException w:name="Table Professional" w:semiHidden="1" w:unhideWhenUsed="1"/>
+    <w:lsdException w:name="Table Subtle 1" w:semiHidden="1" w:unhideWhenUsed="1"/>
+    <w:lsdException w:name="Table Subtle 2" w:semiHidden="1" w:unhideWhenUsed="1"/>
+    <w:lsdException w:name="Table Web 1" w:semiHidden="1" w:unhideWhenUsed="1"/>
+    <w:lsdException w:name="Table Web 2" w:semiHidden="1" w:unhideWhenUsed="1"/>
+    <w:lsdException w:name="Table Web 3" w:semiHidden="1" w:unhideWhenUsed="1"/>
+    <w:lsdException w:name="Balloon Text" w:semiHidden="1" w:unhideWhenUsed="1"/>
+    <w:lsdException w:name="Table Grid" w:uiPriority="39"/>
+    <w:lsdException w:name="Table Theme" w:semiHidden="1" w:unhideWhenUsed="1"/>
+    <w:lsdException w:name="Placeholder Text" w:semiHidden="1"/>
+    <w:lsdException w:name="No Spacing" w:uiPriority="1" w:qFormat="1"/>
+    <w:lsdException w:name="Light Shading" w:uiPriority="60"/>
+    <w:lsdException w:name="Light List" w:uiPriority="61"/>
+    <w:lsdException w:name="Light Grid" w:uiPriority="62"/>
+    <w:lsdException w:name="Medium Shading 1" w:uiPriority="63"/>
+    <w:lsdException w:name="Medium Shading 2" w:uiPriority="64"/>
+    <w:lsdException w:name="Medium List 1" w:uiPriority="65"/>
+    <w:lsdException w:name="Medium List 2" w:uiPriority="66"/>
+    <w:lsdException w:name="Medium Grid 1" w:uiPriority="67"/>
+    <w:lsdException w:name="Medium Grid 2" w:uiPriority="68"/>
+    <w:lsdException w:name="Medium Grid 3" w:uiPriority="69"/>
+    <w:lsdException w:name="Dark List" w:uiPriority="70"/>
+    <w:lsdException w:name="Colorful Shading" w:uiPriority="71"/>
+    <w:lsdException w:name="Colorful List" w:uiPriority="72"/>
+    <w:lsdException w:name="Colorful Grid" w:uiPriority="73"/>
+    <w:lsdException w:name="Light Shading Accent 1" w:uiPriority="60"/>
+    <w:lsdException w:name="Light List Accent 1" w:uiPriority="61"/>
+    <w:lsdException w:name="Light Grid Accent 1" w:uiPriority="62"/>
+    <w:lsdException w:name="Medium Shading 1 Accent 1" w:uiPriority="63"/>
+    <w:lsdException w:name="Medium Shading 2 Accent 1" w:uiPriority="64"/>
+    <w:lsdException w:name="Medium List 1 Accent 1" w:uiPriority="65"/>
+    <w:lsdException w:name="Revision" w:semiHidden="1"/>
+    <w:lsdException w:name="List Paragraph" w:uiPriority="34" w:qFormat="1"/>
+    <w:lsdException w:name="Quote" w:uiPriority="29" w:qFormat="1"/>
+    <w:lsdException w:name="Intense Quote" w:uiPriority="30" w:qFormat="1"/>
+    <w:lsdException w:name="Medium List 2 Accent 1" w:uiPriority="66"/>
+    <w:lsdException w:name="Medium Grid 1 Accent 1" w:uiPriority="67"/>
+    <w:lsdException w:name="Medium Grid 2 Accent 1" w:uiPriority="68"/>
+    <w:lsdException w:name="Medium Grid 3 Accent 1" w:uiPriority="69"/>
+    <w:lsdException w:name="Dark List Accent 1" w:uiPriority="70"/>
+    <w:lsdException w:name="Colorful Shading Accent 1" w:uiPriority="71"/>
+    <w:lsdException w:name="Colorful List Accent 1" w:uiPriority="72"/>
+    <w:lsdException w:name="Colorful Grid Accent 1" w:uiPriority="73"/>
+    <w:lsdException w:name="Light Shading Accent 2" w:uiPriority="60"/>
+    <w:lsdException w:name="Light List Accent 2" w:uiPriority="61"/>
+    <w:lsdException w:name="Light Grid Accent 2" w:uiPriority="62"/>
+    <w:lsdException w:name="Medium Shading 1 Accent 2" w:uiPriority="63"/>
+    <w:lsdException w:name="Medium Shading 2 Accent 2" w:uiPriority="64"/>
+    <w:lsdException w:name="Medium List 1 Accent 2" w:uiPriority="65"/>
+    <w:lsdException w:name="Medium List 2 Accent 2" w:uiPriority="66"/>
+    <w:lsdException w:name="Medium Grid 1 Accent 2" w:uiPriority="67"/>
+    <w:lsdException w:name="Medium Grid 2 Accent 2" w:uiPriority="68"/>
+    <w:lsdException w:name="Medium Grid 3 Accent 2" w:uiPriority="69"/>
+    <w:lsdException w:name="Dark List Accent 2" w:uiPriority="70"/>
+    <w:lsdException w:name="Colorful Shading Accent 2" w:uiPriority="71"/>
+    <w:lsdException w:name="Colorful List Accent 2" w:uiPriority="72"/>
+    <w:lsdException w:name="Colorful Grid Accent 2" w:uiPriority="73"/>
+    <w:lsdException w:name="Light Shading Accent 3" w:uiPriority="60"/>
+    <w:lsdException w:name="Light List Accent 3" w:uiPriority="61"/>
+    <w:lsdException w:name="Light Grid Accent 3" w:uiPriority="62"/>
+    <w:lsdException w:name="Medium Shading 1 Accent 3" w:uiPriority="63"/>
+    <w:lsdException w:name="Medium Shading 2 Accent 3" w:uiPriority="64"/>
+    <w:lsdException w:name="Medium List 1 Accent 3" w:uiPriority="65"/>
+    <w:lsdException w:name="Medium List 2 Accent 3" w:uiPriority="66"/>
+    <w:lsdException w:name="Medium Grid 1 Accent 3" w:uiPriority="67"/>
+    <w:lsdException w:name="Medium Grid 2 Accent 3" w:uiPriority="68"/>
+    <w:lsdException w:name="Medium Grid 3 Accent 3" w:uiPriority="69"/>
+    <w:lsdException w:name="Dark List Accent 3" w:uiPriority="70"/>
+    <w:lsdException w:name="Colorful Shading Accent 3" w:uiPriority="71"/>
+    <w:lsdException w:name="Colorful List Accent 3" w:uiPriority="72"/>
+    <w:lsdException w:name="Colorful Grid Accent 3" w:uiPriority="73"/>
+    <w:lsdException w:name="Light Shading Accent 4" w:uiPriority="60"/>
+    <w:lsdException w:name="Light List Accent 4" w:uiPriority="61"/>
+    <w:lsdException w:name="Light Grid Accent 4" w:uiPriority="62"/>
+    <w:lsdException w:name="Medium Shading 1 Accent 4" w:uiPriority="63"/>
+    <w:lsdException w:name="Medium Shading 2 Accent 4" w:uiPriority="64"/>
+    <w:lsdException w:name="Medium List 1 Accent 4" w:uiPriority="65"/>
+    <w:lsdException w:name="Medium List 2 Accent 4" w:uiPriority="66"/>
+    <w:lsdException w:name="Medium Grid 1 Accent 4" w:uiPriority="67"/>
+    <w:lsdException w:name="Medium Grid 2 Accent 4" w:uiPriority="68"/>
+    <w:lsdException w:name="Medium Grid 3 Accent 4" w:uiPriority="69"/>
+    <w:lsdException w:name="Dark List Accent 4" w:uiPriority="70"/>
+    <w:lsdException w:name="Colorful Shading Accent 4" w:uiPriority="71"/>
+    <w:lsdException w:name="Colorful List Accent 4" w:uiPriority="72"/>
+    <w:lsdException w:name="Colorful Grid Accent 4" w:uiPriority="73"/>
+    <w:lsdException w:name="Light Shading Accent 5" w:uiPriority="60"/>
+    <w:lsdException w:name="Light List Accent 5" w:uiPriority="61"/>
+    <w:lsdException w:name="Light Grid Accent 5" w:uiPriority="62"/>
+    <w:lsdException w:name="Medium Shading 1 Accent 5" w:uiPriority="63"/>
+    <w:lsdException w:name="Medium Shading 2 Accent 5" w:uiPriority="64"/>
+    <w:lsdException w:name="Medium List 1 Accent 5" w:uiPriority="65"/>
+    <w:lsdException w:name="Medium List 2 Accent 5" w:uiPriority="66"/>
+    <w:lsdException w:name="Medium Grid 1 Accent 5" w:uiPriority="67"/>
+    <w:lsdException w:name="Medium Grid 2 Accent 5" w:uiPriority="68"/>
+    <w:lsdException w:name="Medium Grid 3 Accent 5" w:uiPriority="69"/>
+    <w:lsdException w:name="Dark List Accent 5" w:uiPriority="70"/>
+    <w:lsdException w:name="Colorful Shading Accent 5" w:uiPriority="71"/>
+    <w:lsdException w:name="Colorful List Accent 5" w:uiPriority="72"/>
+    <w:lsdException w:name="Colorful Grid Accent 5" w:uiPriority="73"/>
+    <w:lsdException w:name="Light Shading Accent 6" w:uiPriority="60"/>
+    <w:lsdException w:name="Light List Accent 6" w:uiPriority="61"/>
+    <w:lsdException w:name="Light Grid Accent 6" w:uiPriority="62"/>
+    <w:lsdException w:name="Medium Shading 1 Accent 6" w:uiPriority="63"/>
+    <w:lsdException w:name="Medium Shading 2 Accent 6" w:uiPriority="64"/>
+    <w:lsdException w:name="Medium List 1 Accent 6" w:uiPriority="65"/>
+    <w:lsdException w:name="Medium List 2 Accent 6" w:uiPriority="66"/>
+    <w:lsdException w:name="Medium Grid 1 Accent 6" w:uiPriority="67"/>
+    <w:lsdException w:name="Medium Grid 2 Accent 6" w:uiPriority="68"/>
+    <w:lsdException w:name="Medium Grid 3 Accent 6" w:uiPriority="69"/>
+    <w:lsdException w:name="Dark List Accent 6" w:uiPriority="70"/>
+    <w:lsdException w:name="Colorful Shading Accent 6" w:uiPriority="71"/>
+    <w:lsdException w:name="Colorful List Accent 6" w:uiPriority="72"/>
+    <w:lsdException w:name="Colorful Grid Accent 6" w:uiPriority="73"/>
+    <w:lsdException w:name="Subtle Emphasis" w:uiPriority="19" w:qFormat="1"/>
+    <w:lsdException w:name="Intense Emphasis" w:uiPriority="21" w:qFormat="1"/>
+    <w:lsdException w:name="Subtle Reference" w:uiPriority="31" w:qFormat="1"/>
+    <w:lsdException w:name="Intense Reference" w:uiPriority="32" w:qFormat="1"/>
+    <w:lsdException w:name="Book Title" w:uiPriority="33" w:qFormat="1"/>
+    <w:lsdException w:name="Bibliography" w:semiHidden="1" w:uiPriority="37" w:unhideWhenUsed="1"/>
+    <w:lsdException w:name="TOC Heading" w:semiHidden="1" w:uiPriority="39" w:unhideWhenUsed="1" w:qFormat="1"/>
+    <w:lsdException w:name="Plain Table 1" w:uiPriority="41"/>
+    <w:lsdException w:name="Plain Table 2" w:uiPriority="42"/>
+    <w:lsdException w:name="Plain Table 3" w:uiPriority="43"/>
+    <w:lsdException w:name="Plain Table 4" w:uiPriority="44"/>
+    <w:lsdException w:name="Plain Table 5" w:uiPriority="45"/>
+    <w:lsdException w:name="Grid Table Light" w:uiPriority="40"/>
+    <w:lsdException w:name="Grid Table 1 Light" w:uiPriority="46"/>
+    <w:lsdException w:name="Grid Table 2" w:uiPriority="47"/>
+    <w:lsdException w:name="Grid Table 3" w:uiPriority="48"/>
+    <w:lsdException w:name="Grid Table 4" w:uiPriority="49"/>
+    <w:lsdException w:name="Grid Table 5 Dark" w:uiPriority="50"/>
+    <w:lsdException w:name="Grid Table 6 Colorful" w:uiPriority="51"/>
+    <w:lsdException w:name="Grid Table 7 Colorful" w:uiPriority="52"/>
+    <w:lsdException w:name="Grid Table 1 Light Accent 1" w:uiPriority="46"/>
+    <w:lsdException w:name="Grid Table 2 Accent 1" w:uiPriority="47"/>
+    <w:lsdException w:name="Grid Table 3 Accent 1" w:uiPriority="48"/>
+    <w:lsdException w:name="Grid Table 4 Accent 1" w:uiPriority="49"/>
+    <w:lsdException w:name="Grid Table 5 Dark Accent 1" w:uiPriority="50"/>
+    <w:lsdException w:name="Grid Table 6 Colorful Accent 1" w:uiPriority="51"/>
+    <w:lsdException w:name="Grid Table 7 Colorful Accent 1" w:uiPriority="52"/>
+    <w:lsdException w:name="Grid Table 1 Light Accent 2" w:uiPriority="46"/>
+    <w:lsdException w:name="Grid Table 2 Accent 2" w:uiPriority="47"/>
+    <w:lsdException w:name="Grid Table 3 Accent 2" w:uiPriority="48"/>
+    <w:lsdException w:name="Grid Table 4 Accent 2" w:uiPriority="49"/>
+    <w:lsdException w:name="Grid Table 5 Dark Accent 2" w:uiPriority="50"/>
+    <w:lsdException w:name="Grid Table 6 Colorful Accent 2" w:uiPriority="51"/>
+    <w:lsdException w:name="Grid Table 7 Colorful Accent 2" w:uiPriority="52"/>
+    <w:lsdException w:name="Grid Table 1 Light Accent 3" w:uiPriority="46"/>
+    <w:lsdException w:name="Grid Table 2 Accent 3" w:uiPriority="47"/>
+    <w:lsdException w:name="Grid Table 3 Accent 3" w:uiPriority="48"/>
+    <w:lsdException w:name="Grid Table 4 Accent 3" w:uiPriority="49"/>
+    <w:lsdException w:name="Grid Table 5 Dark Accent 3" w:uiPriority="50"/>
+    <w:lsdException w:name="Grid Table 6 Colorful Accent 3" w:uiPriority="51"/>
+    <w:lsdException w:name="Grid Table 7 Colorful Accent 3" w:uiPriority="52"/>
+    <w:lsdException w:name="Grid Table 1 Light Accent 4" w:uiPriority="46"/>
+    <w:lsdException w:name="Grid Table 2 Accent 4" w:uiPriority="47"/>
+    <w:lsdException w:name="Grid Table 3 Accent 4" w:uiPriority="48"/>
+    <w:lsdException w:name="Grid Table 4 Accent 4" w:uiPriority="49"/>
+    <w:lsdException w:name="Grid Table 5 Dark Accent 4" w:uiPriority="50"/>
+    <w:lsdException w:name="Grid Table 6 Colorful Accent 4" w:uiPriority="51"/>
+    <w:lsdException w:name="Grid Table 7 Colorful Accent 4" w:uiPriority="52"/>
+    <w:lsdException w:name="Grid Table 1 Light Accent 5" w:uiPriority="46"/>
+    <w:lsdException w:name="Grid Table 2 Accent 5" w:uiPriority="47"/>
+    <w:lsdException w:name="Grid Table 3 Accent 5" w:uiPriority="48"/>
+    <w:lsdException w:name="Grid Table 4 Accent 5" w:uiPriority="49"/>
+    <w:lsdException w:name="Grid Table 5 Dark Accent 5" w:uiPriority="50"/>
+    <w:lsdException w:name="Grid Table 6 Colorful Accent 5" w:uiPriority="51"/>
+    <w:lsdException w:name="Grid Table 7 Colorful Accent 5" w:uiPriority="52"/>
+    <w:lsdException w:name="Grid Table 1 Light Accent 6" w:uiPriority="46"/>
+    <w:lsdException w:name="Grid Table 2 Accent 6" w:uiPriority="47"/>
+    <w:lsdException w:name="Grid Table 3 Accent 6" w:uiPriority="48"/>
+    <w:lsdException w:name="Grid Table 4 Accent 6" w:uiPriority="49"/>
+    <w:lsdException w:name="Grid Table 5 Dark Accent 6" w:uiPriority="50"/>
+    <w:lsdException w:name="Grid Table 6 Colorful Accent 6" w:uiPriority="51"/>
+    <w:lsdException w:name="Grid Table 7 Colorful Accent 6" w:uiPriority="52"/>
+    <w:lsdException w:name="List Table 1 Light" w:uiPriority="46"/>
+    <w:lsdException w:name="List Table 2" w:uiPriority="47"/>
+    <w:lsdException w:name="List Table 3" w:uiPriority="48"/>
+    <w:lsdException w:name="List Table 4" w:uiPriority="49"/>
+    <w:lsdException w:name="List Table 5 Dark" w:uiPriority="50"/>
+    <w:lsdException w:name="List Table 6 Colorful" w:uiPriority="51"/>
+    <w:lsdException w:name="List Table 7 Colorful" w:uiPriority="52"/>
+    <w:lsdException w:name="List Table 1 Light Accent 1" w:uiPriority="46"/>
+    <w:lsdException w:name="List Table 2 Accent 1" w:uiPriority="47"/>
+    <w:lsdException w:name="List Table 3 Accent 1" w:uiPriority="48"/>
+    <w:lsdException w:name="List Table 4 Accent 1" w:uiPriority="49"/>
+    <w:lsdException w:name="List Table 5 Dark Accent 1" w:uiPriority="50"/>
+    <w:lsdException w:name="List Table 6 Colorful Accent 1" w:uiPriority="51"/>
+    <w:lsdException w:name="List Table 7 Colorful Accent 1" w:uiPriority="52"/>
+    <w:lsdException w:name="List Table 1 Light Accent 2" w:uiPriority="46"/>
+    <w:lsdException w:name="List Table 2 Accent 2" w:uiPriority="47"/>
+    <w:lsdException w:name="List Table 3 Accent 2" w:uiPriority="48"/>
+    <w:lsdException w:name="List Table 4 Accent 2" w:uiPriority="49"/>
+    <w:lsdException w:name="List Table 5 Dark Accent 2" w:uiPriority="50"/>
+    <w:lsdException w:name="List Table 6 Colorful Accent 2" w:uiPriority="51"/>
+    <w:lsdException w:name="List Table 7 Colorful Accent 2" w:uiPriority="52"/>
+    <w:lsdException w:name="List Table 1 Light Accent 3" w:uiPriority="46"/>
+    <w:lsdException w:name="List Table 2 Accent 3" w:uiPriority="47"/>
+    <w:lsdException w:name="List Table 3 Accent 3" w:uiPriority="48"/>
+    <w:lsdException w:name="List Table 4 Accent 3" w:uiPriority="49"/>
+    <w:lsdException w:name="List Table 5 Dark Accent 3" w:uiPriority="50"/>
+    <w:lsdException w:name="List Table 6 Colorful Accent 3" w:uiPriority="51"/>
+    <w:lsdException w:name="List Table 7 Colorful Accent 3" w:uiPriority="52"/>
+    <w:lsdException w:name="List Table 1 Light Accent 4" w:uiPriority="46"/>
+    <w:lsdException w:name="List Table 2 Accent 4" w:uiPriority="47"/>
+    <w:lsdException w:name="List Table 3 Accent 4" w:uiPriority="48"/>
+    <w:lsdException w:name="List Table 4 Accent 4" w:uiPriority="49"/>
+    <w:lsdException w:name="List Table 5 Dark Accent 4" w:uiPriority="50"/>
+    <w:lsdException w:name="List Table 6 Colorful Accent 4" w:uiPriority="51"/>
+    <w:lsdException w:name="List Table 7 Colorful Accent 4" w:uiPriority="52"/>
+    <w:lsdException w:name="List Table 1 Light Accent 5" w:uiPriority="46"/>
+    <w:lsdException w:name="List Table 2 Accent 5" w:uiPriority="47"/>
+    <w:lsdException w:name="List Table 3 Accent 5" w:uiPriority="48"/>
+    <w:lsdException w:name="List Table 4 Accent 5" w:uiPriority="49"/>
+    <w:lsdException w:name="List Table 5 Dark Accent 5" w:uiPriority="50"/>
+    <w:lsdException w:name="List Table 6 Colorful Accent 5" w:uiPriority="51"/>
+    <w:lsdException w:name="List Table 7 Colorful Accent 5" w:uiPriority="52"/>
+    <w:lsdException w:name="List Table 1 Light Accent 6" w:uiPriority="46"/>
+    <w:lsdException w:name="List Table 2 Accent 6" w:uiPriority="47"/>
+    <w:lsdException w:name="List Table 3 Accent 6" w:uiPriority="48"/>
+    <w:lsdException w:name="List Table 4 Accent 6" w:uiPriority="49"/>
+    <w:lsdException w:name="List Table 5 Dark Accent 6" w:uiPriority="50"/>
+    <w:lsdException w:name="List Table 6 Colorful Accent 6" w:uiPriority="51"/>
+    <w:lsdException w:name="List Table 7 Colorful Accent 6" w:uiPriority="52"/>
+    <w:lsdException w:name="Mention" w:semiHidden="1" w:unhideWhenUsed="1"/>
+    <w:lsdException w:name="Smart Hyperlink" w:semiHidden="1" w:unhideWhenUsed="1"/>
+    <w:lsdException w:name="Hashtag" w:semiHidden="1" w:unhideWhenUsed="1"/>
+    <w:lsdException w:name="Unresolved Mention" w:semiHidden="1" w:unhideWhenUsed="1"/>
+    <w:lsdException w:name="Smart Link" w:semiHidden="1" w:unhideWhenUsed="1"/>
+  </w:latentStyles>
+  <w:style w:type="paragraph" w:default="1" w:styleId="Normal">
+    <w:name w:val="Normal"/>
+    <w:qFormat/>
+  </w:style>
+  <w:style w:type="character" w:default="1" w:styleId="Fuentedeprrafopredeter">
+    <w:name w:val="Default Paragraph Font"/>
+    <w:uiPriority w:val="1"/>
+    <w:semiHidden/>
+    <w:unhideWhenUsed/>
+  </w:style>
+  <w:style w:type="table" w:default="1" w:styleId="Tablanormal">
+    <w:name w:val="Normal Table"/>
+    <w:uiPriority w:val="99"/>
+    <w:semiHidden/>
+    <w:unhideWhenUsed/>
+    <w:tblPr>
+      <w:tblInd w:w="0" w:type="dxa"/>
+      <w:tblCellMar>
+        <w:top w:w="0" w:type="dxa"/>
+        <w:left w:w="108" w:type="dxa"/>
+        <w:bottom w:w="0" w:type="dxa"/>
+        <w:right w:w="108" w:type="dxa"/>
+      </w:tblCellMar>
+    </w:tblPr>
+  </w:style>
+  <w:style w:type="numbering" w:default="1" w:styleId="Sinlista">
+    <w:name w:val="No List"/>
+    <w:uiPriority w:val="99"/>
+    <w:semiHidden/>
+    <w:unhideWhenUsed/>
+  </w:style>
+  <w:style w:type="paragraph" w:customStyle="1" w:styleId="C037BC56997C49DEA9B04B2CFF1DE6B3">
+    <w:name w:val="C037BC56997C49DEA9B04B2CFF1DE6B3"/>
+    <w:rsid w:val="003A7671"/>
+  </w:style>
+  <w:style w:type="paragraph" w:customStyle="1" w:styleId="FA62E6C5B6D24868BBAE991B73900A65">
+    <w:name w:val="FA62E6C5B6D24868BBAE991B73900A65"/>
+    <w:rsid w:val="003A7671"/>
+  </w:style>
+  <w:style w:type="paragraph" w:customStyle="1" w:styleId="A1E7F746F4D54B75A63D3F4148F894E8">
+    <w:name w:val="A1E7F746F4D54B75A63D3F4148F894E8"/>
+    <w:rsid w:val="003A7671"/>
+  </w:style>
+  <w:style w:type="paragraph" w:customStyle="1" w:styleId="65ED865604C54C5CBD24C5FAF48C2C91">
+    <w:name w:val="65ED865604C54C5CBD24C5FAF48C2C91"/>
+    <w:rsid w:val="003A7671"/>
+  </w:style>
+  <w:style w:type="paragraph" w:customStyle="1" w:styleId="4FD08A31248C43889BF5836B033BE872">
+    <w:name w:val="4FD08A31248C43889BF5836B033BE872"/>
+    <w:rsid w:val="003A7671"/>
+  </w:style>
+  <w:style w:type="paragraph" w:customStyle="1" w:styleId="566D90CEDDD4463A899210B3CD437E29">
+    <w:name w:val="566D90CEDDD4463A899210B3CD437E29"/>
+    <w:rsid w:val="003A7671"/>
+  </w:style>
+  <w:style w:type="paragraph" w:customStyle="1" w:styleId="A34D9160C07C43BBAE5351095EC91445">
+    <w:name w:val="A34D9160C07C43BBAE5351095EC91445"/>
+    <w:rsid w:val="003A7671"/>
+  </w:style>
+  <w:style w:type="paragraph" w:customStyle="1" w:styleId="3D229370F3B544CD8410BB3269469F89">
+    <w:name w:val="3D229370F3B544CD8410BB3269469F89"/>
+    <w:rsid w:val="003A7671"/>
+  </w:style>
+</w:styles>
+</file>
+
+<file path=word/glossary/webSettings.xml><?xml version="1.0" encoding="utf-8"?>
+<w:webSettings xmlns:mc="http://schemas.openxmlformats.org/markup-compatibility/2006" xmlns:r="http://schemas.openxmlformats.org/officeDocument/2006/relationships" xmlns:w="http://schemas.openxmlformats.org/wordprocessingml/2006/main" xmlns:w14="http://schemas.microsoft.com/office/word/2010/wordml" xmlns:w15="http://schemas.microsoft.com/office/word/2012/wordml" xmlns:w16cex="http://schemas.microsoft.com/office/word/2018/wordml/cex" xmlns:w16cid="http://schemas.microsoft.com/office/word/2016/wordml/cid" xmlns:w16="http://schemas.microsoft.com/office/word/2018/wordml" xmlns:w16du="http://schemas.microsoft.com/office/word/2023/wordml/word16du" xmlns:w16sdtdh="http://schemas.microsoft.com/office/word/2020/wordml/sdtdatahash" xmlns:w16se="http://schemas.microsoft.com/office/word/2015/wordml/symex" mc:Ignorable="w14 w15 w16se w16cid w16 w16cex w16sdtdh w16du">
+  <w:optimizeForBrowser/>
+  <w:allowPNG/>
+</w:webSettings>
 </file>
 
 <file path=word/theme/theme1.xml><?xml version="1.0" encoding="utf-8"?>
@@ -1368,4 +3250,35 @@
     </a:ext>
   </a:extLst>
 </a:theme>
+</file>
+
+<file path=customXml/item1.xml><?xml version="1.0" encoding="utf-8"?>
+<CoverPageProperties xmlns="http://schemas.microsoft.com/office/2006/coverPageProps">
+  <PublishDate>2024-10-04T00:00:00</PublishDate>
+  <Abstract/>
+  <CompanyAddress/>
+  <CompanyPhone/>
+  <CompanyFax/>
+  <CompanyEmail/>
+</CoverPageProperties>
+</file>
+
+<file path=customXml/item2.xml><?xml version="1.0" encoding="utf-8"?>
+<b:Sources xmlns:b="http://schemas.openxmlformats.org/officeDocument/2006/bibliography" xmlns="http://schemas.openxmlformats.org/officeDocument/2006/bibliography" SelectedStyle="\APASixthEditionOfficeOnline.xsl" StyleName="APA" Version="6"/>
+</file>
+
+<file path=customXml/itemProps1.xml><?xml version="1.0" encoding="utf-8"?>
+<ds:datastoreItem xmlns:ds="http://schemas.openxmlformats.org/officeDocument/2006/customXml" ds:itemID="{55AF091B-3C7A-41E3-B477-F2FDAA23CFDA}">
+  <ds:schemaRefs>
+    <ds:schemaRef ds:uri="http://schemas.microsoft.com/office/2006/coverPageProps"/>
+  </ds:schemaRefs>
+</ds:datastoreItem>
+</file>
+
+<file path=customXml/itemProps2.xml><?xml version="1.0" encoding="utf-8"?>
+<ds:datastoreItem xmlns:ds="http://schemas.openxmlformats.org/officeDocument/2006/customXml" ds:itemID="{4D072EE2-2686-423B-92B5-DEB3B740F3A8}">
+  <ds:schemaRefs>
+    <ds:schemaRef ds:uri="http://schemas.openxmlformats.org/officeDocument/2006/bibliography"/>
+  </ds:schemaRefs>
+</ds:datastoreItem>
 </file>
</xml_diff>